<commit_message>
Changes to Notebook 5 & reports
Notebook 5 was updated along with  reports and slides.
</commit_message>
<xml_diff>
--- a/Guided Capstone Project Report.docx
+++ b/Guided Capstone Project Report.docx
@@ -4,11 +4,44 @@
   <w:body>
     <w:p>
       <w:pPr>
+        <w:pStyle w:val="Header"/>
+        <w:jc w:val="center"/>
+        <w:rPr>
+          <w:color w:val="0070C0"/>
+          <w:sz w:val="56"/>
+          <w:szCs w:val="56"/>
+        </w:rPr>
+      </w:pPr>
+      <w:r>
+        <w:rPr>
+          <w:color w:val="0070C0"/>
+          <w:sz w:val="56"/>
+          <w:szCs w:val="56"/>
+        </w:rPr>
+        <w:t>Springboard Data Science Career Track</w:t>
+      </w:r>
+    </w:p>
+    <w:p>
+      <w:pPr>
+        <w:pStyle w:val="Header"/>
+        <w:jc w:val="center"/>
+        <w:rPr>
+          <w:color w:val="0070C0"/>
+          <w:sz w:val="40"/>
+          <w:szCs w:val="40"/>
+        </w:rPr>
+      </w:pPr>
+    </w:p>
+    <w:p>
+      <w:pPr>
+        <w:jc w:val="center"/>
         <w:rPr>
           <w:rFonts w:cstheme="minorHAnsi"/>
           <w:b/>
           <w:bCs/>
           <w:color w:val="333333"/>
+          <w:sz w:val="40"/>
+          <w:szCs w:val="40"/>
           <w:shd w:val="clear" w:color="auto" w:fill="FFFFFF"/>
         </w:rPr>
       </w:pPr>
@@ -18,34 +51,518 @@
           <w:b/>
           <w:bCs/>
           <w:color w:val="333333"/>
+          <w:sz w:val="40"/>
+          <w:szCs w:val="40"/>
           <w:shd w:val="clear" w:color="auto" w:fill="FFFFFF"/>
         </w:rPr>
         <w:t>Guided Capstone Project Report</w:t>
       </w:r>
-    </w:p>
-    <w:p>
-      <w:pPr>
-        <w:rPr>
-          <w:rFonts w:cstheme="minorHAnsi"/>
-          <w:color w:val="333333"/>
-          <w:shd w:val="clear" w:color="auto" w:fill="FFFFFF"/>
-        </w:rPr>
-      </w:pPr>
-      <w:r>
-        <w:rPr>
-          <w:rFonts w:cstheme="minorHAnsi"/>
-          <w:color w:val="333333"/>
-          <w:shd w:val="clear" w:color="auto" w:fill="FFFFFF"/>
-        </w:rPr>
-        <w:t>We were tasked to predict Average Ticket Price for Big Mountain Resort</w:t>
-      </w:r>
-      <w:r>
-        <w:rPr>
-          <w:rFonts w:cstheme="minorHAnsi"/>
-          <w:color w:val="333333"/>
-          <w:shd w:val="clear" w:color="auto" w:fill="FFFFFF"/>
-        </w:rPr>
-        <w:t xml:space="preserve"> based on it market segment</w:t>
+      <w:r>
+        <w:rPr>
+          <w:rFonts w:cstheme="minorHAnsi"/>
+          <w:b/>
+          <w:bCs/>
+          <w:color w:val="333333"/>
+          <w:sz w:val="40"/>
+          <w:szCs w:val="40"/>
+          <w:shd w:val="clear" w:color="auto" w:fill="FFFFFF"/>
+        </w:rPr>
+        <w:br/>
+      </w:r>
+    </w:p>
+    <w:p>
+      <w:pPr>
+        <w:jc w:val="center"/>
+        <w:rPr>
+          <w:rFonts w:cstheme="minorHAnsi"/>
+          <w:color w:val="333333"/>
+          <w:sz w:val="28"/>
+          <w:szCs w:val="28"/>
+          <w:shd w:val="clear" w:color="auto" w:fill="FFFFFF"/>
+        </w:rPr>
+      </w:pPr>
+      <w:r>
+        <w:rPr>
+          <w:rFonts w:cstheme="minorHAnsi"/>
+          <w:color w:val="333333"/>
+          <w:sz w:val="28"/>
+          <w:szCs w:val="28"/>
+          <w:shd w:val="clear" w:color="auto" w:fill="FFFFFF"/>
+        </w:rPr>
+        <w:t>Ashutosh Varshney</w:t>
+      </w:r>
+    </w:p>
+    <w:p>
+      <w:pPr>
+        <w:jc w:val="center"/>
+        <w:rPr>
+          <w:rFonts w:cstheme="minorHAnsi"/>
+          <w:b/>
+          <w:bCs/>
+          <w:color w:val="333333"/>
+          <w:sz w:val="28"/>
+          <w:szCs w:val="28"/>
+          <w:shd w:val="clear" w:color="auto" w:fill="FFFFFF"/>
+        </w:rPr>
+      </w:pPr>
+      <w:r>
+        <w:rPr>
+          <w:rFonts w:cstheme="minorHAnsi"/>
+          <w:color w:val="333333"/>
+          <w:sz w:val="28"/>
+          <w:szCs w:val="28"/>
+          <w:shd w:val="clear" w:color="auto" w:fill="FFFFFF"/>
+        </w:rPr>
+        <w:t>November 2020.</w:t>
+      </w:r>
+    </w:p>
+    <w:p>
+      <w:pPr>
+        <w:rPr>
+          <w:rFonts w:cstheme="minorHAnsi"/>
+          <w:b/>
+          <w:bCs/>
+          <w:color w:val="333333"/>
+          <w:sz w:val="28"/>
+          <w:szCs w:val="28"/>
+          <w:shd w:val="clear" w:color="auto" w:fill="FFFFFF"/>
+        </w:rPr>
+      </w:pPr>
+    </w:p>
+    <w:p>
+      <w:pPr>
+        <w:rPr>
+          <w:rFonts w:cstheme="minorHAnsi"/>
+          <w:b/>
+          <w:bCs/>
+          <w:color w:val="333333"/>
+          <w:sz w:val="28"/>
+          <w:szCs w:val="28"/>
+          <w:shd w:val="clear" w:color="auto" w:fill="FFFFFF"/>
+        </w:rPr>
+      </w:pPr>
+      <w:r>
+        <w:rPr>
+          <w:rFonts w:cstheme="minorHAnsi"/>
+          <w:b/>
+          <w:bCs/>
+          <w:color w:val="333333"/>
+          <w:sz w:val="28"/>
+          <w:szCs w:val="28"/>
+          <w:shd w:val="clear" w:color="auto" w:fill="FFFFFF"/>
+        </w:rPr>
+        <w:t>Introduction</w:t>
+      </w:r>
+    </w:p>
+    <w:p>
+      <w:pPr>
+        <w:rPr>
+          <w:rFonts w:cstheme="minorHAnsi"/>
+          <w:color w:val="333333"/>
+          <w:shd w:val="clear" w:color="auto" w:fill="FFFFFF"/>
+        </w:rPr>
+      </w:pPr>
+      <w:r>
+        <w:rPr>
+          <w:rFonts w:cstheme="minorHAnsi"/>
+          <w:color w:val="333333"/>
+          <w:shd w:val="clear" w:color="auto" w:fill="FFFFFF"/>
+        </w:rPr>
+        <w:t>Big Mountain Resort</w:t>
+      </w:r>
+      <w:r>
+        <w:rPr>
+          <w:rFonts w:cstheme="minorHAnsi"/>
+          <w:color w:val="333333"/>
+          <w:shd w:val="clear" w:color="auto" w:fill="FFFFFF"/>
+        </w:rPr>
+        <w:t xml:space="preserve"> is</w:t>
+      </w:r>
+      <w:r>
+        <w:rPr>
+          <w:rFonts w:cstheme="minorHAnsi"/>
+          <w:color w:val="333333"/>
+          <w:shd w:val="clear" w:color="auto" w:fill="FFFFFF"/>
+        </w:rPr>
+        <w:t xml:space="preserve"> a ski resort located in Montana. </w:t>
+      </w:r>
+      <w:r>
+        <w:rPr>
+          <w:rFonts w:cstheme="minorHAnsi"/>
+          <w:color w:val="333333"/>
+          <w:shd w:val="clear" w:color="auto" w:fill="FFFFFF"/>
+        </w:rPr>
+        <w:t xml:space="preserve">It </w:t>
+      </w:r>
+      <w:r>
+        <w:rPr>
+          <w:rFonts w:cstheme="minorHAnsi"/>
+          <w:color w:val="333333"/>
+          <w:shd w:val="clear" w:color="auto" w:fill="FFFFFF"/>
+        </w:rPr>
+        <w:t>offers spectacular views of Glacier National Park and Flathead National Forest, with</w:t>
+      </w:r>
+      <w:r>
+        <w:rPr>
+          <w:rFonts w:cstheme="minorHAnsi"/>
+          <w:color w:val="333333"/>
+          <w:shd w:val="clear" w:color="auto" w:fill="FFFFFF"/>
+        </w:rPr>
+        <w:t xml:space="preserve"> </w:t>
+      </w:r>
+      <w:r>
+        <w:rPr>
+          <w:rFonts w:cstheme="minorHAnsi"/>
+          <w:color w:val="333333"/>
+          <w:shd w:val="clear" w:color="auto" w:fill="FFFFFF"/>
+        </w:rPr>
+        <w:t>access to 105 trails. Every year about 350,000 people ski or snowboard at Big Mountain.</w:t>
+      </w:r>
+      <w:r>
+        <w:rPr>
+          <w:rFonts w:cstheme="minorHAnsi"/>
+          <w:color w:val="333333"/>
+          <w:shd w:val="clear" w:color="auto" w:fill="FFFFFF"/>
+        </w:rPr>
+        <w:t xml:space="preserve"> </w:t>
+      </w:r>
+      <w:r>
+        <w:rPr>
+          <w:rFonts w:cstheme="minorHAnsi"/>
+          <w:color w:val="333333"/>
+          <w:shd w:val="clear" w:color="auto" w:fill="FFFFFF"/>
+        </w:rPr>
+        <w:t xml:space="preserve">It </w:t>
+      </w:r>
+      <w:r>
+        <w:rPr>
+          <w:rFonts w:cstheme="minorHAnsi"/>
+          <w:color w:val="333333"/>
+          <w:shd w:val="clear" w:color="auto" w:fill="FFFFFF"/>
+        </w:rPr>
+        <w:t>can accommodate skiers and riders of all levels and abilities.</w:t>
+      </w:r>
+      <w:r>
+        <w:rPr>
+          <w:rFonts w:cstheme="minorHAnsi"/>
+          <w:color w:val="333333"/>
+          <w:shd w:val="clear" w:color="auto" w:fill="FFFFFF"/>
+        </w:rPr>
+        <w:t xml:space="preserve"> </w:t>
+      </w:r>
+      <w:r>
+        <w:rPr>
+          <w:rFonts w:cstheme="minorHAnsi"/>
+          <w:color w:val="333333"/>
+          <w:shd w:val="clear" w:color="auto" w:fill="FFFFFF"/>
+        </w:rPr>
+        <w:t>These are serviced by 11 lifts, 2 T-bars, and 1 magic carpet for novice skiers. The</w:t>
+      </w:r>
+      <w:r>
+        <w:rPr>
+          <w:rFonts w:cstheme="minorHAnsi"/>
+          <w:color w:val="333333"/>
+          <w:shd w:val="clear" w:color="auto" w:fill="FFFFFF"/>
+        </w:rPr>
+        <w:t xml:space="preserve"> </w:t>
+      </w:r>
+      <w:r>
+        <w:rPr>
+          <w:rFonts w:cstheme="minorHAnsi"/>
+          <w:color w:val="333333"/>
+          <w:shd w:val="clear" w:color="auto" w:fill="FFFFFF"/>
+        </w:rPr>
+        <w:t>longest run is named Hellfire and is 3.3 miles in length. The base elevation is 4,464 ft,</w:t>
+      </w:r>
+      <w:r>
+        <w:rPr>
+          <w:rFonts w:cstheme="minorHAnsi"/>
+          <w:color w:val="333333"/>
+          <w:shd w:val="clear" w:color="auto" w:fill="FFFFFF"/>
+        </w:rPr>
+        <w:t xml:space="preserve"> </w:t>
+      </w:r>
+      <w:r>
+        <w:rPr>
+          <w:rFonts w:cstheme="minorHAnsi"/>
+          <w:color w:val="333333"/>
+          <w:shd w:val="clear" w:color="auto" w:fill="FFFFFF"/>
+        </w:rPr>
+        <w:t>and the summit is 6,817 ft with a vertical drop of 2,353 ft.</w:t>
+      </w:r>
+      <w:r>
+        <w:rPr>
+          <w:rFonts w:cstheme="minorHAnsi"/>
+          <w:color w:val="333333"/>
+          <w:shd w:val="clear" w:color="auto" w:fill="FFFFFF"/>
+        </w:rPr>
+        <w:t xml:space="preserve"> </w:t>
+      </w:r>
+      <w:r>
+        <w:rPr>
+          <w:rFonts w:cstheme="minorHAnsi"/>
+          <w:color w:val="333333"/>
+          <w:shd w:val="clear" w:color="auto" w:fill="FFFFFF"/>
+        </w:rPr>
+        <w:t>Big Mountain Resort has recently installed an additional chair lift to help increase the</w:t>
+      </w:r>
+      <w:r>
+        <w:rPr>
+          <w:rFonts w:cstheme="minorHAnsi"/>
+          <w:color w:val="333333"/>
+          <w:shd w:val="clear" w:color="auto" w:fill="FFFFFF"/>
+        </w:rPr>
+        <w:t xml:space="preserve"> </w:t>
+      </w:r>
+      <w:r>
+        <w:rPr>
+          <w:rFonts w:cstheme="minorHAnsi"/>
+          <w:color w:val="333333"/>
+          <w:shd w:val="clear" w:color="auto" w:fill="FFFFFF"/>
+        </w:rPr>
+        <w:t>distribution of visitors across the mountain. This additional chair increases their</w:t>
+      </w:r>
+      <w:r>
+        <w:rPr>
+          <w:rFonts w:cstheme="minorHAnsi"/>
+          <w:color w:val="333333"/>
+          <w:shd w:val="clear" w:color="auto" w:fill="FFFFFF"/>
+        </w:rPr>
+        <w:t xml:space="preserve"> </w:t>
+      </w:r>
+      <w:r>
+        <w:rPr>
+          <w:rFonts w:cstheme="minorHAnsi"/>
+          <w:color w:val="333333"/>
+          <w:shd w:val="clear" w:color="auto" w:fill="FFFFFF"/>
+        </w:rPr>
+        <w:t>operating costs by $1,540,000 this season.</w:t>
+      </w:r>
+      <w:r>
+        <w:rPr>
+          <w:rFonts w:cstheme="minorHAnsi"/>
+          <w:color w:val="333333"/>
+          <w:shd w:val="clear" w:color="auto" w:fill="FFFFFF"/>
+        </w:rPr>
+        <w:t xml:space="preserve"> </w:t>
+      </w:r>
+      <w:r>
+        <w:rPr>
+          <w:rFonts w:cstheme="minorHAnsi"/>
+          <w:color w:val="333333"/>
+          <w:shd w:val="clear" w:color="auto" w:fill="FFFFFF"/>
+        </w:rPr>
+        <w:t>The resort's pricing strategy has been to charge a premium above the average price of</w:t>
+      </w:r>
+      <w:r>
+        <w:rPr>
+          <w:rFonts w:cstheme="minorHAnsi"/>
+          <w:color w:val="333333"/>
+          <w:shd w:val="clear" w:color="auto" w:fill="FFFFFF"/>
+        </w:rPr>
+        <w:t xml:space="preserve"> </w:t>
+      </w:r>
+      <w:r>
+        <w:rPr>
+          <w:rFonts w:cstheme="minorHAnsi"/>
+          <w:color w:val="333333"/>
+          <w:shd w:val="clear" w:color="auto" w:fill="FFFFFF"/>
+        </w:rPr>
+        <w:t>resorts in its market segment. They know there are limitations to this approach. There's</w:t>
+      </w:r>
+      <w:r>
+        <w:rPr>
+          <w:rFonts w:cstheme="minorHAnsi"/>
+          <w:color w:val="333333"/>
+          <w:shd w:val="clear" w:color="auto" w:fill="FFFFFF"/>
+        </w:rPr>
+        <w:t xml:space="preserve"> </w:t>
+      </w:r>
+      <w:r>
+        <w:rPr>
+          <w:rFonts w:cstheme="minorHAnsi"/>
+          <w:color w:val="333333"/>
+          <w:shd w:val="clear" w:color="auto" w:fill="FFFFFF"/>
+        </w:rPr>
+        <w:t>a suspicion that Big Mountain is not capitalizing on its facilities as much as it could.</w:t>
+      </w:r>
+    </w:p>
+    <w:p>
+      <w:pPr>
+        <w:rPr>
+          <w:rFonts w:cstheme="minorHAnsi"/>
+          <w:color w:val="333333"/>
+          <w:shd w:val="clear" w:color="auto" w:fill="FFFFFF"/>
+        </w:rPr>
+      </w:pPr>
+      <w:r>
+        <w:rPr>
+          <w:rFonts w:cstheme="minorHAnsi"/>
+          <w:color w:val="333333"/>
+          <w:shd w:val="clear" w:color="auto" w:fill="FFFFFF"/>
+        </w:rPr>
+        <w:t>Basing their pricing on just the market average does not provide the business with a</w:t>
+      </w:r>
+      <w:r>
+        <w:rPr>
+          <w:rFonts w:cstheme="minorHAnsi"/>
+          <w:color w:val="333333"/>
+          <w:shd w:val="clear" w:color="auto" w:fill="FFFFFF"/>
+        </w:rPr>
+        <w:t xml:space="preserve"> </w:t>
+      </w:r>
+      <w:r>
+        <w:rPr>
+          <w:rFonts w:cstheme="minorHAnsi"/>
+          <w:color w:val="333333"/>
+          <w:shd w:val="clear" w:color="auto" w:fill="FFFFFF"/>
+        </w:rPr>
+        <w:t>good sense of how important some facilities are compared to others. This hampers</w:t>
+      </w:r>
+      <w:r>
+        <w:rPr>
+          <w:rFonts w:cstheme="minorHAnsi"/>
+          <w:color w:val="333333"/>
+          <w:shd w:val="clear" w:color="auto" w:fill="FFFFFF"/>
+        </w:rPr>
+        <w:t xml:space="preserve"> </w:t>
+      </w:r>
+      <w:r>
+        <w:rPr>
+          <w:rFonts w:cstheme="minorHAnsi"/>
+          <w:color w:val="333333"/>
+          <w:shd w:val="clear" w:color="auto" w:fill="FFFFFF"/>
+        </w:rPr>
+        <w:t>investment strategy. The business wants some guidance on how to</w:t>
+      </w:r>
+      <w:r>
+        <w:rPr>
+          <w:rFonts w:cstheme="minorHAnsi"/>
+          <w:color w:val="333333"/>
+          <w:shd w:val="clear" w:color="auto" w:fill="FFFFFF"/>
+        </w:rPr>
+        <w:t xml:space="preserve"> </w:t>
+      </w:r>
+      <w:r>
+        <w:rPr>
+          <w:rFonts w:cstheme="minorHAnsi"/>
+          <w:color w:val="333333"/>
+          <w:shd w:val="clear" w:color="auto" w:fill="FFFFFF"/>
+        </w:rPr>
+        <w:t>select a better value for their ticket price. They are also considering a number of</w:t>
+      </w:r>
+      <w:r>
+        <w:rPr>
+          <w:rFonts w:cstheme="minorHAnsi"/>
+          <w:color w:val="333333"/>
+          <w:shd w:val="clear" w:color="auto" w:fill="FFFFFF"/>
+        </w:rPr>
+        <w:t xml:space="preserve"> </w:t>
+      </w:r>
+      <w:r>
+        <w:rPr>
+          <w:rFonts w:cstheme="minorHAnsi"/>
+          <w:color w:val="333333"/>
+          <w:shd w:val="clear" w:color="auto" w:fill="FFFFFF"/>
+        </w:rPr>
+        <w:t>changes that they hope will either cut costs without undermining the ticket price or will</w:t>
+      </w:r>
+      <w:r>
+        <w:rPr>
+          <w:rFonts w:cstheme="minorHAnsi"/>
+          <w:color w:val="333333"/>
+          <w:shd w:val="clear" w:color="auto" w:fill="FFFFFF"/>
+        </w:rPr>
+        <w:t xml:space="preserve"> </w:t>
+      </w:r>
+      <w:r>
+        <w:rPr>
+          <w:rFonts w:cstheme="minorHAnsi"/>
+          <w:color w:val="333333"/>
+          <w:shd w:val="clear" w:color="auto" w:fill="FFFFFF"/>
+        </w:rPr>
+        <w:t>support an even higher ticket price.</w:t>
+      </w:r>
+    </w:p>
+    <w:p>
+      <w:pPr>
+        <w:rPr>
+          <w:rFonts w:cstheme="minorHAnsi"/>
+          <w:color w:val="333333"/>
+          <w:shd w:val="clear" w:color="auto" w:fill="FFFFFF"/>
+        </w:rPr>
+      </w:pPr>
+      <w:r>
+        <w:rPr>
+          <w:rFonts w:cstheme="minorHAnsi"/>
+          <w:color w:val="333333"/>
+          <w:shd w:val="clear" w:color="auto" w:fill="FFFFFF"/>
+        </w:rPr>
+        <w:t xml:space="preserve">The primary task is to </w:t>
+      </w:r>
+      <w:r>
+        <w:rPr>
+          <w:rFonts w:cstheme="minorHAnsi"/>
+          <w:color w:val="333333"/>
+          <w:shd w:val="clear" w:color="auto" w:fill="FFFFFF"/>
+        </w:rPr>
+        <w:t xml:space="preserve">predict </w:t>
+      </w:r>
+      <w:r>
+        <w:rPr>
+          <w:rFonts w:cstheme="minorHAnsi"/>
+          <w:color w:val="333333"/>
+          <w:shd w:val="clear" w:color="auto" w:fill="FFFFFF"/>
+        </w:rPr>
+        <w:t xml:space="preserve">the </w:t>
+      </w:r>
+      <w:r>
+        <w:rPr>
+          <w:rFonts w:cstheme="minorHAnsi"/>
+          <w:color w:val="333333"/>
+          <w:shd w:val="clear" w:color="auto" w:fill="FFFFFF"/>
+        </w:rPr>
+        <w:t>Ticket Price Big Mountain Resort</w:t>
+      </w:r>
+      <w:r>
+        <w:rPr>
+          <w:rFonts w:cstheme="minorHAnsi"/>
+          <w:color w:val="333333"/>
+          <w:shd w:val="clear" w:color="auto" w:fill="FFFFFF"/>
+        </w:rPr>
+        <w:t xml:space="preserve"> </w:t>
+      </w:r>
+      <w:r>
+        <w:rPr>
+          <w:rFonts w:cstheme="minorHAnsi"/>
+          <w:color w:val="333333"/>
+          <w:shd w:val="clear" w:color="auto" w:fill="FFFFFF"/>
+        </w:rPr>
+        <w:t xml:space="preserve">can charge its customers considering the features it offers and </w:t>
+      </w:r>
+      <w:r>
+        <w:rPr>
+          <w:rFonts w:cstheme="minorHAnsi"/>
+          <w:color w:val="333333"/>
+          <w:shd w:val="clear" w:color="auto" w:fill="FFFFFF"/>
+        </w:rPr>
+        <w:t>it</w:t>
+      </w:r>
+      <w:r>
+        <w:rPr>
+          <w:rFonts w:cstheme="minorHAnsi"/>
+          <w:color w:val="333333"/>
+          <w:shd w:val="clear" w:color="auto" w:fill="FFFFFF"/>
+        </w:rPr>
+        <w:t>s</w:t>
+      </w:r>
+      <w:r>
+        <w:rPr>
+          <w:rFonts w:cstheme="minorHAnsi"/>
+          <w:color w:val="333333"/>
+          <w:shd w:val="clear" w:color="auto" w:fill="FFFFFF"/>
+        </w:rPr>
+        <w:t xml:space="preserve"> market segment</w:t>
       </w:r>
       <w:r>
         <w:rPr>
@@ -55,6 +572,15 @@
         </w:rPr>
         <w:t xml:space="preserve">. </w:t>
       </w:r>
+    </w:p>
+    <w:p>
+      <w:pPr>
+        <w:rPr>
+          <w:rFonts w:cstheme="minorHAnsi"/>
+          <w:color w:val="333333"/>
+          <w:shd w:val="clear" w:color="auto" w:fill="FFFFFF"/>
+        </w:rPr>
+      </w:pPr>
       <w:r>
         <w:rPr>
           <w:rFonts w:cstheme="minorHAnsi"/>
@@ -68,394 +594,103 @@
       <w:pPr>
         <w:rPr>
           <w:rFonts w:cstheme="minorHAnsi"/>
-        </w:rPr>
-      </w:pPr>
-      <w:r>
-        <w:rPr>
-          <w:rFonts w:cstheme="minorHAnsi"/>
-          <w:color w:val="333333"/>
-          <w:shd w:val="clear" w:color="auto" w:fill="FFFFFF"/>
-        </w:rPr>
-        <w:t xml:space="preserve">Following features </w:t>
-      </w:r>
-      <w:r>
-        <w:rPr>
-          <w:rFonts w:cstheme="minorHAnsi"/>
-        </w:rPr>
-        <w:t xml:space="preserve">came up as important in </w:t>
-      </w:r>
-      <w:r>
-        <w:rPr>
-          <w:rFonts w:cstheme="minorHAnsi"/>
-        </w:rPr>
-        <w:t xml:space="preserve">our </w:t>
-      </w:r>
-      <w:r>
-        <w:rPr>
-          <w:rFonts w:cstheme="minorHAnsi"/>
-        </w:rPr>
-        <w:t>modeling</w:t>
-      </w:r>
-      <w:r>
-        <w:rPr>
-          <w:rFonts w:cstheme="minorHAnsi"/>
-        </w:rPr>
-        <w:t>:</w:t>
-      </w:r>
-    </w:p>
-    <w:p>
-      <w:pPr>
-        <w:pStyle w:val="ListParagraph"/>
-        <w:numPr>
-          <w:ilvl w:val="0"/>
-          <w:numId w:val="1"/>
-        </w:numPr>
-        <w:rPr>
-          <w:rFonts w:cstheme="minorHAnsi"/>
-        </w:rPr>
-      </w:pPr>
-      <w:r>
-        <w:rPr>
-          <w:rFonts w:cstheme="minorHAnsi"/>
-        </w:rPr>
-        <w:t>vertical_drop</w:t>
-      </w:r>
-    </w:p>
-    <w:p>
-      <w:pPr>
-        <w:pStyle w:val="ListParagraph"/>
-        <w:numPr>
-          <w:ilvl w:val="0"/>
-          <w:numId w:val="1"/>
-        </w:numPr>
-        <w:rPr>
-          <w:rFonts w:cstheme="minorHAnsi"/>
-        </w:rPr>
-      </w:pPr>
-      <w:r>
-        <w:rPr>
-          <w:rFonts w:cstheme="minorHAnsi"/>
-        </w:rPr>
-        <w:t>Snow Making_ac</w:t>
-      </w:r>
-    </w:p>
-    <w:p>
-      <w:pPr>
-        <w:pStyle w:val="ListParagraph"/>
-        <w:numPr>
-          <w:ilvl w:val="0"/>
-          <w:numId w:val="1"/>
-        </w:numPr>
-        <w:rPr>
-          <w:rFonts w:cstheme="minorHAnsi"/>
-        </w:rPr>
-      </w:pPr>
-      <w:r>
-        <w:rPr>
-          <w:rFonts w:cstheme="minorHAnsi"/>
-        </w:rPr>
-        <w:t>total_chairs</w:t>
-      </w:r>
-    </w:p>
-    <w:p>
-      <w:pPr>
-        <w:pStyle w:val="ListParagraph"/>
-        <w:numPr>
-          <w:ilvl w:val="0"/>
-          <w:numId w:val="1"/>
-        </w:numPr>
-        <w:rPr>
-          <w:rFonts w:cstheme="minorHAnsi"/>
-        </w:rPr>
-      </w:pPr>
-      <w:r>
-        <w:rPr>
-          <w:rFonts w:cstheme="minorHAnsi"/>
-        </w:rPr>
-        <w:t>fastQuads</w:t>
-      </w:r>
-    </w:p>
-    <w:p>
-      <w:pPr>
-        <w:pStyle w:val="ListParagraph"/>
-        <w:numPr>
-          <w:ilvl w:val="0"/>
-          <w:numId w:val="1"/>
-        </w:numPr>
-        <w:rPr>
-          <w:rFonts w:cstheme="minorHAnsi"/>
-        </w:rPr>
-      </w:pPr>
-      <w:r>
-        <w:rPr>
-          <w:rFonts w:cstheme="minorHAnsi"/>
-        </w:rPr>
-        <w:t>Runs</w:t>
-      </w:r>
-    </w:p>
-    <w:p>
-      <w:pPr>
-        <w:pStyle w:val="ListParagraph"/>
-        <w:numPr>
-          <w:ilvl w:val="0"/>
-          <w:numId w:val="1"/>
-        </w:numPr>
-        <w:rPr>
-          <w:rFonts w:cstheme="minorHAnsi"/>
-        </w:rPr>
-      </w:pPr>
-      <w:r>
-        <w:rPr>
-          <w:rFonts w:cstheme="minorHAnsi"/>
-        </w:rPr>
-        <w:t>LongestRun_mi</w:t>
-      </w:r>
-    </w:p>
-    <w:p>
-      <w:pPr>
-        <w:pStyle w:val="ListParagraph"/>
-        <w:numPr>
-          <w:ilvl w:val="0"/>
-          <w:numId w:val="1"/>
-        </w:numPr>
-        <w:rPr>
-          <w:rFonts w:cstheme="minorHAnsi"/>
-        </w:rPr>
-      </w:pPr>
-      <w:r>
-        <w:rPr>
-          <w:rFonts w:cstheme="minorHAnsi"/>
-        </w:rPr>
-        <w:t>trams</w:t>
-      </w:r>
-    </w:p>
-    <w:p>
-      <w:pPr>
-        <w:pStyle w:val="ListParagraph"/>
-        <w:numPr>
-          <w:ilvl w:val="0"/>
-          <w:numId w:val="1"/>
-        </w:numPr>
-        <w:rPr>
-          <w:rFonts w:cstheme="minorHAnsi"/>
-        </w:rPr>
-      </w:pPr>
-      <w:r>
-        <w:rPr>
-          <w:rFonts w:cstheme="minorHAnsi"/>
-        </w:rPr>
-        <w:t>SkiableTerrain_ac</w:t>
-      </w:r>
-    </w:p>
-    <w:p>
-      <w:pPr>
-        <w:rPr>
-          <w:rFonts w:cstheme="minorHAnsi"/>
-          <w:color w:val="333333"/>
-          <w:shd w:val="clear" w:color="auto" w:fill="FFFFFF"/>
-        </w:rPr>
-      </w:pPr>
-      <w:r>
-        <w:rPr>
-          <w:rFonts w:cstheme="minorHAnsi"/>
-          <w:vanish/>
-          <w:color w:val="333333"/>
-          <w:shd w:val="clear" w:color="auto" w:fill="FFFFFF"/>
-        </w:rPr>
-        <w:t>ere a</w:t>
-      </w:r>
-      <w:r>
-        <w:rPr>
-          <w:rFonts w:cstheme="minorHAnsi"/>
-          <w:color w:val="333333"/>
-          <w:shd w:val="clear" w:color="auto" w:fill="FFFFFF"/>
-        </w:rPr>
-        <w:t>Here are some charts which represent these features and the relative position of Big Mountain Resort.</w:t>
-      </w:r>
-    </w:p>
-    <w:p>
-      <w:pPr>
-        <w:rPr>
-          <w:rFonts w:cstheme="minorHAnsi"/>
-        </w:rPr>
-      </w:pPr>
-      <w:r>
-        <w:rPr>
-          <w:rFonts w:cstheme="minorHAnsi"/>
+          <w:b/>
+          <w:bCs/>
+          <w:color w:val="333333"/>
+          <w:sz w:val="28"/>
+          <w:szCs w:val="28"/>
+          <w:shd w:val="clear" w:color="auto" w:fill="FFFFFF"/>
+        </w:rPr>
+      </w:pPr>
+      <w:r>
+        <w:rPr>
+          <w:rFonts w:cstheme="minorHAnsi"/>
+          <w:b/>
+          <w:bCs/>
+          <w:color w:val="333333"/>
+          <w:sz w:val="28"/>
+          <w:szCs w:val="28"/>
+          <w:shd w:val="clear" w:color="auto" w:fill="FFFFFF"/>
+        </w:rPr>
+        <w:br w:type="page"/>
+      </w:r>
+    </w:p>
+    <w:p>
+      <w:pPr>
+        <w:rPr>
+          <w:rFonts w:cstheme="minorHAnsi"/>
+          <w:b/>
+          <w:bCs/>
+          <w:color w:val="333333"/>
+          <w:sz w:val="28"/>
+          <w:szCs w:val="28"/>
+          <w:shd w:val="clear" w:color="auto" w:fill="FFFFFF"/>
+        </w:rPr>
+      </w:pPr>
+      <w:r>
+        <w:rPr>
+          <w:rFonts w:cstheme="minorHAnsi"/>
+          <w:b/>
+          <w:bCs/>
+          <w:color w:val="333333"/>
+          <w:sz w:val="28"/>
+          <w:szCs w:val="28"/>
+          <w:shd w:val="clear" w:color="auto" w:fill="FFFFFF"/>
+        </w:rPr>
+        <w:lastRenderedPageBreak/>
+        <w:t>Data Source</w:t>
+      </w:r>
+    </w:p>
+    <w:p>
+      <w:pPr>
+        <w:rPr>
+          <w:rFonts w:cstheme="minorHAnsi"/>
+          <w:color w:val="333333"/>
+          <w:shd w:val="clear" w:color="auto" w:fill="FFFFFF"/>
+        </w:rPr>
+      </w:pPr>
+      <w:r>
+        <w:rPr>
+          <w:rFonts w:cstheme="minorHAnsi"/>
+          <w:color w:val="333333"/>
+          <w:shd w:val="clear" w:color="auto" w:fill="FFFFFF"/>
+        </w:rPr>
+        <w:t xml:space="preserve">A </w:t>
+      </w:r>
+      <w:r>
+        <w:rPr>
+          <w:rFonts w:cstheme="minorHAnsi"/>
+          <w:color w:val="333333"/>
+          <w:shd w:val="clear" w:color="auto" w:fill="FFFFFF"/>
+        </w:rPr>
+        <w:t xml:space="preserve">single CSV file </w:t>
+      </w:r>
+      <w:r>
+        <w:rPr>
+          <w:rFonts w:cstheme="minorHAnsi"/>
+          <w:color w:val="333333"/>
+          <w:shd w:val="clear" w:color="auto" w:fill="FFFFFF"/>
+        </w:rPr>
+        <w:t xml:space="preserve">was provided which gave information about features and pricing for Big Mountain and its competitors. </w:t>
+      </w:r>
+    </w:p>
+    <w:p>
+      <w:pPr>
+        <w:rPr>
+          <w:rFonts w:cstheme="minorHAnsi"/>
+          <w:color w:val="333333"/>
+          <w:shd w:val="clear" w:color="auto" w:fill="FFFFFF"/>
+        </w:rPr>
+      </w:pPr>
+      <w:r>
+        <w:rPr>
           <w:noProof/>
         </w:rPr>
         <w:drawing>
-          <wp:inline distT="0" distB="0" distL="0" distR="0" wp14:anchorId="74A99240" wp14:editId="5EC63E5F">
-            <wp:extent cx="5867400" cy="3200400"/>
+          <wp:inline distT="0" distB="0" distL="0" distR="0" wp14:anchorId="01E65966" wp14:editId="7D003D39">
+            <wp:extent cx="5638800" cy="5734050"/>
             <wp:effectExtent l="0" t="0" r="0" b="0"/>
-            <wp:docPr id="1" name="Picture 1"/>
-            <wp:cNvGraphicFramePr>
-              <a:graphicFrameLocks xmlns:a="http://schemas.openxmlformats.org/drawingml/2006/main" noChangeAspect="1"/>
-            </wp:cNvGraphicFramePr>
-            <a:graphic xmlns:a="http://schemas.openxmlformats.org/drawingml/2006/main">
-              <a:graphicData uri="http://schemas.openxmlformats.org/drawingml/2006/picture">
-                <pic:pic xmlns:pic="http://schemas.openxmlformats.org/drawingml/2006/picture">
-                  <pic:nvPicPr>
-                    <pic:cNvPr id="1" name=""/>
-                    <pic:cNvPicPr/>
-                  </pic:nvPicPr>
-                  <pic:blipFill>
-                    <a:blip r:embed="rId5"/>
-                    <a:stretch>
-                      <a:fillRect/>
-                    </a:stretch>
-                  </pic:blipFill>
-                  <pic:spPr>
-                    <a:xfrm>
-                      <a:off x="0" y="0"/>
-                      <a:ext cx="5867400" cy="3200400"/>
-                    </a:xfrm>
-                    <a:prstGeom prst="rect">
-                      <a:avLst/>
-                    </a:prstGeom>
-                  </pic:spPr>
-                </pic:pic>
-              </a:graphicData>
-            </a:graphic>
-          </wp:inline>
-        </w:drawing>
-      </w:r>
-    </w:p>
-    <w:p>
-      <w:pPr>
-        <w:rPr>
-          <w:rFonts w:cstheme="minorHAnsi"/>
-        </w:rPr>
-      </w:pPr>
-    </w:p>
-    <w:p>
-      <w:pPr>
-        <w:rPr>
-          <w:rFonts w:cstheme="minorHAnsi"/>
-        </w:rPr>
-      </w:pPr>
-      <w:r>
-        <w:rPr>
-          <w:rFonts w:cstheme="minorHAnsi"/>
-          <w:noProof/>
-        </w:rPr>
-        <w:lastRenderedPageBreak/>
-        <w:drawing>
-          <wp:inline distT="0" distB="0" distL="0" distR="0" wp14:anchorId="7AC944C3" wp14:editId="0994DEDC">
-            <wp:extent cx="5943600" cy="3155950"/>
-            <wp:effectExtent l="0" t="0" r="0" b="6350"/>
-            <wp:docPr id="2" name="Picture 2"/>
-            <wp:cNvGraphicFramePr>
-              <a:graphicFrameLocks xmlns:a="http://schemas.openxmlformats.org/drawingml/2006/main" noChangeAspect="1"/>
-            </wp:cNvGraphicFramePr>
-            <a:graphic xmlns:a="http://schemas.openxmlformats.org/drawingml/2006/main">
-              <a:graphicData uri="http://schemas.openxmlformats.org/drawingml/2006/picture">
-                <pic:pic xmlns:pic="http://schemas.openxmlformats.org/drawingml/2006/picture">
-                  <pic:nvPicPr>
-                    <pic:cNvPr id="1" name=""/>
-                    <pic:cNvPicPr/>
-                  </pic:nvPicPr>
-                  <pic:blipFill>
-                    <a:blip r:embed="rId6"/>
-                    <a:stretch>
-                      <a:fillRect/>
-                    </a:stretch>
-                  </pic:blipFill>
-                  <pic:spPr>
-                    <a:xfrm>
-                      <a:off x="0" y="0"/>
-                      <a:ext cx="5943600" cy="3155950"/>
-                    </a:xfrm>
-                    <a:prstGeom prst="rect">
-                      <a:avLst/>
-                    </a:prstGeom>
-                  </pic:spPr>
-                </pic:pic>
-              </a:graphicData>
-            </a:graphic>
-          </wp:inline>
-        </w:drawing>
-      </w:r>
-    </w:p>
-    <w:p>
-      <w:pPr>
-        <w:rPr>
-          <w:rFonts w:cstheme="minorHAnsi"/>
-        </w:rPr>
-      </w:pPr>
-    </w:p>
-    <w:p>
-      <w:pPr>
-        <w:rPr>
-          <w:rFonts w:cstheme="minorHAnsi"/>
-        </w:rPr>
-      </w:pPr>
-      <w:r>
-        <w:rPr>
-          <w:rFonts w:cstheme="minorHAnsi"/>
-          <w:noProof/>
-        </w:rPr>
-        <w:drawing>
-          <wp:inline distT="0" distB="0" distL="0" distR="0" wp14:anchorId="7E4E81EB" wp14:editId="24DB177F">
-            <wp:extent cx="5934075" cy="3219450"/>
-            <wp:effectExtent l="0" t="0" r="9525" b="0"/>
-            <wp:docPr id="3" name="Picture 3"/>
-            <wp:cNvGraphicFramePr>
-              <a:graphicFrameLocks xmlns:a="http://schemas.openxmlformats.org/drawingml/2006/main" noChangeAspect="1"/>
-            </wp:cNvGraphicFramePr>
-            <a:graphic xmlns:a="http://schemas.openxmlformats.org/drawingml/2006/main">
-              <a:graphicData uri="http://schemas.openxmlformats.org/drawingml/2006/picture">
-                <pic:pic xmlns:pic="http://schemas.openxmlformats.org/drawingml/2006/picture">
-                  <pic:nvPicPr>
-                    <pic:cNvPr id="1" name=""/>
-                    <pic:cNvPicPr/>
-                  </pic:nvPicPr>
-                  <pic:blipFill>
-                    <a:blip r:embed="rId7"/>
-                    <a:stretch>
-                      <a:fillRect/>
-                    </a:stretch>
-                  </pic:blipFill>
-                  <pic:spPr>
-                    <a:xfrm>
-                      <a:off x="0" y="0"/>
-                      <a:ext cx="5934075" cy="3219450"/>
-                    </a:xfrm>
-                    <a:prstGeom prst="rect">
-                      <a:avLst/>
-                    </a:prstGeom>
-                  </pic:spPr>
-                </pic:pic>
-              </a:graphicData>
-            </a:graphic>
-          </wp:inline>
-        </w:drawing>
-      </w:r>
-    </w:p>
-    <w:p>
-      <w:pPr>
-        <w:rPr>
-          <w:rFonts w:cstheme="minorHAnsi"/>
-        </w:rPr>
-      </w:pPr>
-    </w:p>
-    <w:p>
-      <w:pPr>
-        <w:rPr>
-          <w:rFonts w:cstheme="minorHAnsi"/>
-        </w:rPr>
-      </w:pPr>
-      <w:r>
-        <w:rPr>
-          <w:rFonts w:cstheme="minorHAnsi"/>
-          <w:noProof/>
-        </w:rPr>
-        <w:lastRenderedPageBreak/>
-        <w:drawing>
-          <wp:inline distT="0" distB="0" distL="0" distR="0" wp14:anchorId="661BAD8F" wp14:editId="4EDE322C">
-            <wp:extent cx="5857875" cy="3209925"/>
-            <wp:effectExtent l="0" t="0" r="9525" b="9525"/>
-            <wp:docPr id="4" name="Picture 4"/>
+            <wp:docPr id="11" name="Picture 11"/>
             <wp:cNvGraphicFramePr>
               <a:graphicFrameLocks xmlns:a="http://schemas.openxmlformats.org/drawingml/2006/main" noChangeAspect="1"/>
             </wp:cNvGraphicFramePr>
@@ -475,7 +710,7 @@
                   <pic:spPr>
                     <a:xfrm>
                       <a:off x="0" y="0"/>
-                      <a:ext cx="5857875" cy="3209925"/>
+                      <a:ext cx="5638800" cy="5734050"/>
                     </a:xfrm>
                     <a:prstGeom prst="rect">
                       <a:avLst/>
@@ -487,13 +722,276 @@
           </wp:inline>
         </w:drawing>
       </w:r>
-    </w:p>
-    <w:p>
-      <w:pPr>
-        <w:rPr>
-          <w:rFonts w:cstheme="minorHAnsi"/>
-        </w:rPr>
-      </w:pPr>
+      <w:r>
+        <w:rPr>
+          <w:rFonts w:cstheme="minorHAnsi"/>
+          <w:color w:val="333333"/>
+          <w:shd w:val="clear" w:color="auto" w:fill="FFFFFF"/>
+        </w:rPr>
+        <w:br w:type="page"/>
+      </w:r>
+    </w:p>
+    <w:p>
+      <w:pPr>
+        <w:rPr>
+          <w:rFonts w:cstheme="minorHAnsi"/>
+          <w:b/>
+          <w:bCs/>
+          <w:color w:val="333333"/>
+          <w:sz w:val="28"/>
+          <w:szCs w:val="28"/>
+          <w:shd w:val="clear" w:color="auto" w:fill="FFFFFF"/>
+        </w:rPr>
+      </w:pPr>
+      <w:r>
+        <w:rPr>
+          <w:rFonts w:cstheme="minorHAnsi"/>
+          <w:b/>
+          <w:bCs/>
+          <w:color w:val="333333"/>
+          <w:sz w:val="28"/>
+          <w:szCs w:val="28"/>
+          <w:shd w:val="clear" w:color="auto" w:fill="FFFFFF"/>
+        </w:rPr>
+        <w:lastRenderedPageBreak/>
+        <w:t>Modelling</w:t>
+      </w:r>
+    </w:p>
+    <w:p>
+      <w:pPr>
+        <w:rPr>
+          <w:rFonts w:cstheme="minorHAnsi"/>
+        </w:rPr>
+      </w:pPr>
+      <w:r>
+        <w:rPr>
+          <w:rFonts w:cstheme="minorHAnsi"/>
+          <w:color w:val="333333"/>
+          <w:shd w:val="clear" w:color="auto" w:fill="FFFFFF"/>
+        </w:rPr>
+        <w:t xml:space="preserve">Following features </w:t>
+      </w:r>
+      <w:r>
+        <w:rPr>
+          <w:rFonts w:cstheme="minorHAnsi"/>
+        </w:rPr>
+        <w:t xml:space="preserve">came up as important in </w:t>
+      </w:r>
+      <w:r>
+        <w:rPr>
+          <w:rFonts w:cstheme="minorHAnsi"/>
+        </w:rPr>
+        <w:t xml:space="preserve">our </w:t>
+      </w:r>
+      <w:r>
+        <w:rPr>
+          <w:rFonts w:cstheme="minorHAnsi"/>
+        </w:rPr>
+        <w:t>analysis</w:t>
+      </w:r>
+      <w:r>
+        <w:rPr>
+          <w:rFonts w:cstheme="minorHAnsi"/>
+        </w:rPr>
+        <w:t>:</w:t>
+      </w:r>
+    </w:p>
+    <w:p>
+      <w:pPr>
+        <w:pStyle w:val="ListParagraph"/>
+        <w:numPr>
+          <w:ilvl w:val="0"/>
+          <w:numId w:val="1"/>
+        </w:numPr>
+        <w:rPr>
+          <w:rFonts w:cstheme="minorHAnsi"/>
+        </w:rPr>
+      </w:pPr>
+      <w:proofErr w:type="spellStart"/>
+      <w:r>
+        <w:rPr>
+          <w:rFonts w:cstheme="minorHAnsi"/>
+        </w:rPr>
+        <w:t>vertical_drop</w:t>
+      </w:r>
+      <w:proofErr w:type="spellEnd"/>
+    </w:p>
+    <w:p>
+      <w:pPr>
+        <w:pStyle w:val="ListParagraph"/>
+        <w:numPr>
+          <w:ilvl w:val="0"/>
+          <w:numId w:val="1"/>
+        </w:numPr>
+        <w:rPr>
+          <w:rFonts w:cstheme="minorHAnsi"/>
+        </w:rPr>
+      </w:pPr>
+      <w:r>
+        <w:rPr>
+          <w:rFonts w:cstheme="minorHAnsi"/>
+        </w:rPr>
+        <w:t xml:space="preserve">Snow </w:t>
+      </w:r>
+      <w:proofErr w:type="spellStart"/>
+      <w:r>
+        <w:rPr>
+          <w:rFonts w:cstheme="minorHAnsi"/>
+        </w:rPr>
+        <w:t>Making_ac</w:t>
+      </w:r>
+      <w:proofErr w:type="spellEnd"/>
+    </w:p>
+    <w:p>
+      <w:pPr>
+        <w:pStyle w:val="ListParagraph"/>
+        <w:numPr>
+          <w:ilvl w:val="0"/>
+          <w:numId w:val="1"/>
+        </w:numPr>
+        <w:rPr>
+          <w:rFonts w:cstheme="minorHAnsi"/>
+        </w:rPr>
+      </w:pPr>
+      <w:proofErr w:type="spellStart"/>
+      <w:r>
+        <w:rPr>
+          <w:rFonts w:cstheme="minorHAnsi"/>
+        </w:rPr>
+        <w:t>total_chairs</w:t>
+      </w:r>
+      <w:proofErr w:type="spellEnd"/>
+    </w:p>
+    <w:p>
+      <w:pPr>
+        <w:pStyle w:val="ListParagraph"/>
+        <w:numPr>
+          <w:ilvl w:val="0"/>
+          <w:numId w:val="1"/>
+        </w:numPr>
+        <w:rPr>
+          <w:rFonts w:cstheme="minorHAnsi"/>
+        </w:rPr>
+      </w:pPr>
+      <w:proofErr w:type="spellStart"/>
+      <w:r>
+        <w:rPr>
+          <w:rFonts w:cstheme="minorHAnsi"/>
+        </w:rPr>
+        <w:t>fastQuads</w:t>
+      </w:r>
+      <w:proofErr w:type="spellEnd"/>
+    </w:p>
+    <w:p>
+      <w:pPr>
+        <w:pStyle w:val="ListParagraph"/>
+        <w:numPr>
+          <w:ilvl w:val="0"/>
+          <w:numId w:val="1"/>
+        </w:numPr>
+        <w:rPr>
+          <w:rFonts w:cstheme="minorHAnsi"/>
+        </w:rPr>
+      </w:pPr>
+      <w:r>
+        <w:rPr>
+          <w:rFonts w:cstheme="minorHAnsi"/>
+        </w:rPr>
+        <w:t>Runs</w:t>
+      </w:r>
+    </w:p>
+    <w:p>
+      <w:pPr>
+        <w:pStyle w:val="ListParagraph"/>
+        <w:numPr>
+          <w:ilvl w:val="0"/>
+          <w:numId w:val="1"/>
+        </w:numPr>
+        <w:rPr>
+          <w:rFonts w:cstheme="minorHAnsi"/>
+        </w:rPr>
+      </w:pPr>
+      <w:proofErr w:type="spellStart"/>
+      <w:r>
+        <w:rPr>
+          <w:rFonts w:cstheme="minorHAnsi"/>
+        </w:rPr>
+        <w:t>LongestRun_mi</w:t>
+      </w:r>
+      <w:proofErr w:type="spellEnd"/>
+    </w:p>
+    <w:p>
+      <w:pPr>
+        <w:pStyle w:val="ListParagraph"/>
+        <w:numPr>
+          <w:ilvl w:val="0"/>
+          <w:numId w:val="1"/>
+        </w:numPr>
+        <w:rPr>
+          <w:rFonts w:cstheme="minorHAnsi"/>
+        </w:rPr>
+      </w:pPr>
+      <w:r>
+        <w:rPr>
+          <w:rFonts w:cstheme="minorHAnsi"/>
+        </w:rPr>
+        <w:t>trams</w:t>
+      </w:r>
+    </w:p>
+    <w:p>
+      <w:pPr>
+        <w:pStyle w:val="ListParagraph"/>
+        <w:numPr>
+          <w:ilvl w:val="0"/>
+          <w:numId w:val="1"/>
+        </w:numPr>
+        <w:rPr>
+          <w:rFonts w:cstheme="minorHAnsi"/>
+        </w:rPr>
+      </w:pPr>
+      <w:proofErr w:type="spellStart"/>
+      <w:r>
+        <w:rPr>
+          <w:rFonts w:cstheme="minorHAnsi"/>
+        </w:rPr>
+        <w:t>SkiableTerrain_ac</w:t>
+      </w:r>
+      <w:proofErr w:type="spellEnd"/>
+    </w:p>
+    <w:p>
+      <w:pPr>
+        <w:rPr>
+          <w:rFonts w:cstheme="minorHAnsi"/>
+          <w:color w:val="333333"/>
+          <w:shd w:val="clear" w:color="auto" w:fill="FFFFFF"/>
+        </w:rPr>
+      </w:pPr>
+    </w:p>
+    <w:p>
+      <w:pPr>
+        <w:rPr>
+          <w:rFonts w:cstheme="minorHAnsi"/>
+          <w:color w:val="333333"/>
+          <w:shd w:val="clear" w:color="auto" w:fill="FFFFFF"/>
+        </w:rPr>
+      </w:pPr>
+      <w:r>
+        <w:rPr>
+          <w:rFonts w:cstheme="minorHAnsi"/>
+          <w:vanish/>
+          <w:color w:val="333333"/>
+          <w:shd w:val="clear" w:color="auto" w:fill="FFFFFF"/>
+        </w:rPr>
+        <w:t>ere a</w:t>
+      </w:r>
+      <w:r>
+        <w:rPr>
+          <w:rFonts w:cstheme="minorHAnsi"/>
+          <w:color w:val="333333"/>
+          <w:shd w:val="clear" w:color="auto" w:fill="FFFFFF"/>
+        </w:rPr>
+        <w:t>Here are some charts which represent these features and the relative position of Big Mountain Resort.</w:t>
+      </w:r>
     </w:p>
     <w:p>
       <w:pPr>
@@ -507,10 +1005,10 @@
           <w:noProof/>
         </w:rPr>
         <w:drawing>
-          <wp:inline distT="0" distB="0" distL="0" distR="0" wp14:anchorId="3D7E31FF" wp14:editId="2D50DD8D">
-            <wp:extent cx="5934075" cy="3162300"/>
-            <wp:effectExtent l="0" t="0" r="9525" b="0"/>
-            <wp:docPr id="5" name="Picture 5"/>
+          <wp:inline distT="0" distB="0" distL="0" distR="0" wp14:anchorId="74A99240" wp14:editId="5EC63E5F">
+            <wp:extent cx="5867400" cy="3200400"/>
+            <wp:effectExtent l="0" t="0" r="0" b="0"/>
+            <wp:docPr id="1" name="Picture 1"/>
             <wp:cNvGraphicFramePr>
               <a:graphicFrameLocks xmlns:a="http://schemas.openxmlformats.org/drawingml/2006/main" noChangeAspect="1"/>
             </wp:cNvGraphicFramePr>
@@ -530,7 +1028,7 @@
                   <pic:spPr>
                     <a:xfrm>
                       <a:off x="0" y="0"/>
-                      <a:ext cx="5934075" cy="3162300"/>
+                      <a:ext cx="5867400" cy="3200400"/>
                     </a:xfrm>
                     <a:prstGeom prst="rect">
                       <a:avLst/>
@@ -563,10 +1061,10 @@
         </w:rPr>
         <w:lastRenderedPageBreak/>
         <w:drawing>
-          <wp:inline distT="0" distB="0" distL="0" distR="0" wp14:anchorId="2049D303" wp14:editId="4168F001">
-            <wp:extent cx="5943600" cy="3098800"/>
+          <wp:inline distT="0" distB="0" distL="0" distR="0" wp14:anchorId="7AC944C3" wp14:editId="0994DEDC">
+            <wp:extent cx="5943600" cy="3155950"/>
             <wp:effectExtent l="0" t="0" r="0" b="6350"/>
-            <wp:docPr id="6" name="Picture 6"/>
+            <wp:docPr id="2" name="Picture 2"/>
             <wp:cNvGraphicFramePr>
               <a:graphicFrameLocks xmlns:a="http://schemas.openxmlformats.org/drawingml/2006/main" noChangeAspect="1"/>
             </wp:cNvGraphicFramePr>
@@ -586,7 +1084,7 @@
                   <pic:spPr>
                     <a:xfrm>
                       <a:off x="0" y="0"/>
-                      <a:ext cx="5943600" cy="3098800"/>
+                      <a:ext cx="5943600" cy="3155950"/>
                     </a:xfrm>
                     <a:prstGeom prst="rect">
                       <a:avLst/>
@@ -618,10 +1116,10 @@
           <w:noProof/>
         </w:rPr>
         <w:drawing>
-          <wp:inline distT="0" distB="0" distL="0" distR="0" wp14:anchorId="7C9423F6" wp14:editId="5A348D00">
-            <wp:extent cx="5886450" cy="3152775"/>
-            <wp:effectExtent l="0" t="0" r="0" b="9525"/>
-            <wp:docPr id="7" name="Picture 7"/>
+          <wp:inline distT="0" distB="0" distL="0" distR="0" wp14:anchorId="7E4E81EB" wp14:editId="24DB177F">
+            <wp:extent cx="5934075" cy="3219450"/>
+            <wp:effectExtent l="0" t="0" r="9525" b="0"/>
+            <wp:docPr id="3" name="Picture 3"/>
             <wp:cNvGraphicFramePr>
               <a:graphicFrameLocks xmlns:a="http://schemas.openxmlformats.org/drawingml/2006/main" noChangeAspect="1"/>
             </wp:cNvGraphicFramePr>
@@ -641,7 +1139,7 @@
                   <pic:spPr>
                     <a:xfrm>
                       <a:off x="0" y="0"/>
-                      <a:ext cx="5886450" cy="3152775"/>
+                      <a:ext cx="5934075" cy="3219450"/>
                     </a:xfrm>
                     <a:prstGeom prst="rect">
                       <a:avLst/>
@@ -674,10 +1172,10 @@
         </w:rPr>
         <w:lastRenderedPageBreak/>
         <w:drawing>
-          <wp:inline distT="0" distB="0" distL="0" distR="0" wp14:anchorId="3E949FBB" wp14:editId="66C0AB76">
-            <wp:extent cx="5915025" cy="3143250"/>
-            <wp:effectExtent l="0" t="0" r="9525" b="0"/>
-            <wp:docPr id="8" name="Picture 8"/>
+          <wp:inline distT="0" distB="0" distL="0" distR="0" wp14:anchorId="661BAD8F" wp14:editId="4EDE322C">
+            <wp:extent cx="5857875" cy="3209925"/>
+            <wp:effectExtent l="0" t="0" r="9525" b="9525"/>
+            <wp:docPr id="4" name="Picture 4"/>
             <wp:cNvGraphicFramePr>
               <a:graphicFrameLocks xmlns:a="http://schemas.openxmlformats.org/drawingml/2006/main" noChangeAspect="1"/>
             </wp:cNvGraphicFramePr>
@@ -697,7 +1195,7 @@
                   <pic:spPr>
                     <a:xfrm>
                       <a:off x="0" y="0"/>
-                      <a:ext cx="5915025" cy="3143250"/>
+                      <a:ext cx="5857875" cy="3209925"/>
                     </a:xfrm>
                     <a:prstGeom prst="rect">
                       <a:avLst/>
@@ -729,10 +1227,10 @@
           <w:noProof/>
         </w:rPr>
         <w:drawing>
-          <wp:inline distT="0" distB="0" distL="0" distR="0" wp14:anchorId="6E6C09DA" wp14:editId="41C2D460">
-            <wp:extent cx="5915025" cy="3200400"/>
+          <wp:inline distT="0" distB="0" distL="0" distR="0" wp14:anchorId="3D7E31FF" wp14:editId="2D50DD8D">
+            <wp:extent cx="5934075" cy="3162300"/>
             <wp:effectExtent l="0" t="0" r="9525" b="0"/>
-            <wp:docPr id="9" name="Picture 9"/>
+            <wp:docPr id="5" name="Picture 5"/>
             <wp:cNvGraphicFramePr>
               <a:graphicFrameLocks xmlns:a="http://schemas.openxmlformats.org/drawingml/2006/main" noChangeAspect="1"/>
             </wp:cNvGraphicFramePr>
@@ -752,7 +1250,7 @@
                   <pic:spPr>
                     <a:xfrm>
                       <a:off x="0" y="0"/>
-                      <a:ext cx="5915025" cy="3200400"/>
+                      <a:ext cx="5934075" cy="3162300"/>
                     </a:xfrm>
                     <a:prstGeom prst="rect">
                       <a:avLst/>
@@ -785,10 +1283,10 @@
         </w:rPr>
         <w:lastRenderedPageBreak/>
         <w:drawing>
-          <wp:inline distT="0" distB="0" distL="0" distR="0" wp14:anchorId="29985E51" wp14:editId="0ED208B0">
-            <wp:extent cx="5943600" cy="3159760"/>
-            <wp:effectExtent l="0" t="0" r="0" b="2540"/>
-            <wp:docPr id="10" name="Picture 10"/>
+          <wp:inline distT="0" distB="0" distL="0" distR="0" wp14:anchorId="2049D303" wp14:editId="4168F001">
+            <wp:extent cx="5943600" cy="3098800"/>
+            <wp:effectExtent l="0" t="0" r="0" b="6350"/>
+            <wp:docPr id="6" name="Picture 6"/>
             <wp:cNvGraphicFramePr>
               <a:graphicFrameLocks xmlns:a="http://schemas.openxmlformats.org/drawingml/2006/main" noChangeAspect="1"/>
             </wp:cNvGraphicFramePr>
@@ -808,6 +1306,241 @@
                   <pic:spPr>
                     <a:xfrm>
                       <a:off x="0" y="0"/>
+                      <a:ext cx="5943600" cy="3098800"/>
+                    </a:xfrm>
+                    <a:prstGeom prst="rect">
+                      <a:avLst/>
+                    </a:prstGeom>
+                  </pic:spPr>
+                </pic:pic>
+              </a:graphicData>
+            </a:graphic>
+          </wp:inline>
+        </w:drawing>
+      </w:r>
+    </w:p>
+    <w:p>
+      <w:pPr>
+        <w:rPr>
+          <w:rFonts w:cstheme="minorHAnsi"/>
+        </w:rPr>
+      </w:pPr>
+    </w:p>
+    <w:p>
+      <w:pPr>
+        <w:rPr>
+          <w:rFonts w:cstheme="minorHAnsi"/>
+        </w:rPr>
+      </w:pPr>
+      <w:r>
+        <w:rPr>
+          <w:rFonts w:cstheme="minorHAnsi"/>
+          <w:noProof/>
+        </w:rPr>
+        <w:drawing>
+          <wp:inline distT="0" distB="0" distL="0" distR="0" wp14:anchorId="7C9423F6" wp14:editId="5A348D00">
+            <wp:extent cx="5886450" cy="3152775"/>
+            <wp:effectExtent l="0" t="0" r="0" b="9525"/>
+            <wp:docPr id="7" name="Picture 7"/>
+            <wp:cNvGraphicFramePr>
+              <a:graphicFrameLocks xmlns:a="http://schemas.openxmlformats.org/drawingml/2006/main" noChangeAspect="1"/>
+            </wp:cNvGraphicFramePr>
+            <a:graphic xmlns:a="http://schemas.openxmlformats.org/drawingml/2006/main">
+              <a:graphicData uri="http://schemas.openxmlformats.org/drawingml/2006/picture">
+                <pic:pic xmlns:pic="http://schemas.openxmlformats.org/drawingml/2006/picture">
+                  <pic:nvPicPr>
+                    <pic:cNvPr id="1" name=""/>
+                    <pic:cNvPicPr/>
+                  </pic:nvPicPr>
+                  <pic:blipFill>
+                    <a:blip r:embed="rId15"/>
+                    <a:stretch>
+                      <a:fillRect/>
+                    </a:stretch>
+                  </pic:blipFill>
+                  <pic:spPr>
+                    <a:xfrm>
+                      <a:off x="0" y="0"/>
+                      <a:ext cx="5886450" cy="3152775"/>
+                    </a:xfrm>
+                    <a:prstGeom prst="rect">
+                      <a:avLst/>
+                    </a:prstGeom>
+                  </pic:spPr>
+                </pic:pic>
+              </a:graphicData>
+            </a:graphic>
+          </wp:inline>
+        </w:drawing>
+      </w:r>
+    </w:p>
+    <w:p>
+      <w:pPr>
+        <w:rPr>
+          <w:rFonts w:cstheme="minorHAnsi"/>
+        </w:rPr>
+      </w:pPr>
+    </w:p>
+    <w:p>
+      <w:pPr>
+        <w:rPr>
+          <w:rFonts w:cstheme="minorHAnsi"/>
+        </w:rPr>
+      </w:pPr>
+      <w:r>
+        <w:rPr>
+          <w:rFonts w:cstheme="minorHAnsi"/>
+          <w:noProof/>
+        </w:rPr>
+        <w:lastRenderedPageBreak/>
+        <w:drawing>
+          <wp:inline distT="0" distB="0" distL="0" distR="0" wp14:anchorId="3E949FBB" wp14:editId="66C0AB76">
+            <wp:extent cx="5915025" cy="3143250"/>
+            <wp:effectExtent l="0" t="0" r="9525" b="0"/>
+            <wp:docPr id="8" name="Picture 8"/>
+            <wp:cNvGraphicFramePr>
+              <a:graphicFrameLocks xmlns:a="http://schemas.openxmlformats.org/drawingml/2006/main" noChangeAspect="1"/>
+            </wp:cNvGraphicFramePr>
+            <a:graphic xmlns:a="http://schemas.openxmlformats.org/drawingml/2006/main">
+              <a:graphicData uri="http://schemas.openxmlformats.org/drawingml/2006/picture">
+                <pic:pic xmlns:pic="http://schemas.openxmlformats.org/drawingml/2006/picture">
+                  <pic:nvPicPr>
+                    <pic:cNvPr id="1" name=""/>
+                    <pic:cNvPicPr/>
+                  </pic:nvPicPr>
+                  <pic:blipFill>
+                    <a:blip r:embed="rId16"/>
+                    <a:stretch>
+                      <a:fillRect/>
+                    </a:stretch>
+                  </pic:blipFill>
+                  <pic:spPr>
+                    <a:xfrm>
+                      <a:off x="0" y="0"/>
+                      <a:ext cx="5915025" cy="3143250"/>
+                    </a:xfrm>
+                    <a:prstGeom prst="rect">
+                      <a:avLst/>
+                    </a:prstGeom>
+                  </pic:spPr>
+                </pic:pic>
+              </a:graphicData>
+            </a:graphic>
+          </wp:inline>
+        </w:drawing>
+      </w:r>
+    </w:p>
+    <w:p>
+      <w:pPr>
+        <w:rPr>
+          <w:rFonts w:cstheme="minorHAnsi"/>
+        </w:rPr>
+      </w:pPr>
+    </w:p>
+    <w:p>
+      <w:pPr>
+        <w:rPr>
+          <w:rFonts w:cstheme="minorHAnsi"/>
+        </w:rPr>
+      </w:pPr>
+      <w:r>
+        <w:rPr>
+          <w:rFonts w:cstheme="minorHAnsi"/>
+          <w:noProof/>
+        </w:rPr>
+        <w:drawing>
+          <wp:inline distT="0" distB="0" distL="0" distR="0" wp14:anchorId="6E6C09DA" wp14:editId="41C2D460">
+            <wp:extent cx="5915025" cy="3200400"/>
+            <wp:effectExtent l="0" t="0" r="9525" b="0"/>
+            <wp:docPr id="9" name="Picture 9"/>
+            <wp:cNvGraphicFramePr>
+              <a:graphicFrameLocks xmlns:a="http://schemas.openxmlformats.org/drawingml/2006/main" noChangeAspect="1"/>
+            </wp:cNvGraphicFramePr>
+            <a:graphic xmlns:a="http://schemas.openxmlformats.org/drawingml/2006/main">
+              <a:graphicData uri="http://schemas.openxmlformats.org/drawingml/2006/picture">
+                <pic:pic xmlns:pic="http://schemas.openxmlformats.org/drawingml/2006/picture">
+                  <pic:nvPicPr>
+                    <pic:cNvPr id="1" name=""/>
+                    <pic:cNvPicPr/>
+                  </pic:nvPicPr>
+                  <pic:blipFill>
+                    <a:blip r:embed="rId17"/>
+                    <a:stretch>
+                      <a:fillRect/>
+                    </a:stretch>
+                  </pic:blipFill>
+                  <pic:spPr>
+                    <a:xfrm>
+                      <a:off x="0" y="0"/>
+                      <a:ext cx="5915025" cy="3200400"/>
+                    </a:xfrm>
+                    <a:prstGeom prst="rect">
+                      <a:avLst/>
+                    </a:prstGeom>
+                  </pic:spPr>
+                </pic:pic>
+              </a:graphicData>
+            </a:graphic>
+          </wp:inline>
+        </w:drawing>
+      </w:r>
+    </w:p>
+    <w:p>
+      <w:pPr>
+        <w:rPr>
+          <w:rFonts w:cstheme="minorHAnsi"/>
+        </w:rPr>
+      </w:pPr>
+    </w:p>
+    <w:p>
+      <w:pPr>
+        <w:rPr>
+          <w:rFonts w:cstheme="minorHAnsi"/>
+        </w:rPr>
+      </w:pPr>
+    </w:p>
+    <w:p>
+      <w:pPr>
+        <w:rPr>
+          <w:rFonts w:cstheme="minorHAnsi"/>
+        </w:rPr>
+      </w:pPr>
+      <w:r>
+        <w:rPr>
+          <w:rFonts w:cstheme="minorHAnsi"/>
+        </w:rPr>
+        <w:lastRenderedPageBreak/>
+        <w:t>Summary</w:t>
+      </w:r>
+      <w:r>
+        <w:rPr>
+          <w:rFonts w:cstheme="minorHAnsi"/>
+          <w:noProof/>
+        </w:rPr>
+        <w:drawing>
+          <wp:inline distT="0" distB="0" distL="0" distR="0" wp14:anchorId="29985E51" wp14:editId="0ED208B0">
+            <wp:extent cx="5943600" cy="3159760"/>
+            <wp:effectExtent l="0" t="0" r="0" b="2540"/>
+            <wp:docPr id="10" name="Picture 10"/>
+            <wp:cNvGraphicFramePr>
+              <a:graphicFrameLocks xmlns:a="http://schemas.openxmlformats.org/drawingml/2006/main" noChangeAspect="1"/>
+            </wp:cNvGraphicFramePr>
+            <a:graphic xmlns:a="http://schemas.openxmlformats.org/drawingml/2006/main">
+              <a:graphicData uri="http://schemas.openxmlformats.org/drawingml/2006/picture">
+                <pic:pic xmlns:pic="http://schemas.openxmlformats.org/drawingml/2006/picture">
+                  <pic:nvPicPr>
+                    <pic:cNvPr id="1" name=""/>
+                    <pic:cNvPicPr/>
+                  </pic:nvPicPr>
+                  <pic:blipFill>
+                    <a:blip r:embed="rId18"/>
+                    <a:stretch>
+                      <a:fillRect/>
+                    </a:stretch>
+                  </pic:blipFill>
+                  <pic:spPr>
+                    <a:xfrm>
+                      <a:off x="0" y="0"/>
                       <a:ext cx="5943600" cy="3159760"/>
                     </a:xfrm>
                     <a:prstGeom prst="rect">
@@ -827,45 +1560,19 @@
           <w:rFonts w:cstheme="minorHAnsi"/>
           <w:b/>
           <w:bCs/>
-        </w:rPr>
-      </w:pPr>
-      <w:r>
-        <w:rPr>
-          <w:rFonts w:cstheme="minorHAnsi"/>
-        </w:rPr>
-        <w:t xml:space="preserve">Big Mountain exceeds in most features in its market segment. </w:t>
-      </w:r>
+          <w:sz w:val="28"/>
+          <w:szCs w:val="28"/>
+        </w:rPr>
+      </w:pPr>
       <w:r>
         <w:rPr>
           <w:rFonts w:cstheme="minorHAnsi"/>
           <w:b/>
           <w:bCs/>
-        </w:rPr>
-        <w:t xml:space="preserve">Based on this our </w:t>
-      </w:r>
-      <w:r>
-        <w:rPr>
-          <w:rFonts w:cstheme="minorHAnsi"/>
-          <w:b/>
-          <w:bCs/>
-        </w:rPr>
-        <w:t>model predicts that Big Mountain can increase price up</w:t>
-      </w:r>
-      <w:r>
-        <w:rPr>
-          <w:rFonts w:cstheme="minorHAnsi"/>
-          <w:b/>
-          <w:bCs/>
-        </w:rPr>
-        <w:t xml:space="preserve"> </w:t>
-      </w:r>
-      <w:r>
-        <w:rPr>
-          <w:rFonts w:cstheme="minorHAnsi"/>
-          <w:b/>
-          <w:bCs/>
-        </w:rPr>
-        <w:t>to $95.87. The Mean absolute error is $10.39, which suggests there is room for an increase.</w:t>
+          <w:sz w:val="28"/>
+          <w:szCs w:val="28"/>
+        </w:rPr>
+        <w:t>Other Analysis</w:t>
       </w:r>
     </w:p>
     <w:p>
@@ -910,15 +1617,7 @@
           <w:b/>
           <w:bCs/>
         </w:rPr>
-        <w:t>Closing top 10 unused runs</w:t>
-      </w:r>
-      <w:r>
-        <w:rPr>
-          <w:rFonts w:cstheme="minorHAnsi"/>
-          <w:b/>
-          <w:bCs/>
-        </w:rPr>
-        <w:t>.</w:t>
+        <w:t>Closing top 10 unused runs.</w:t>
       </w:r>
       <w:r>
         <w:rPr>
@@ -957,11 +1656,6 @@
           <w:rFonts w:cstheme="minorHAnsi"/>
         </w:rPr>
         <w:br/>
-      </w:r>
-      <w:r>
-        <w:rPr>
-          <w:rFonts w:cstheme="minorHAnsi"/>
-        </w:rPr>
         <w:t>In this scenario, Big Mountain is adding a run, increasing the vertical drop by 150 feet, and installing an additional chair lift.</w:t>
       </w:r>
       <w:r>
@@ -1000,39 +1694,14 @@
           <w:b/>
           <w:bCs/>
         </w:rPr>
-        <w:t>ncrease vertical drop by 150 feet and install an additional chair lift and add 2 acres of snow making capability</w:t>
-      </w:r>
-      <w:r>
-        <w:rPr>
-          <w:rFonts w:cstheme="minorHAnsi"/>
-          <w:b/>
-          <w:bCs/>
-        </w:rPr>
-        <w:t xml:space="preserve">. </w:t>
+        <w:t xml:space="preserve">ncrease vertical drop by 150 feet and install an additional chair lift and add 2 acres of snow making capability. </w:t>
       </w:r>
       <w:r>
         <w:rPr>
           <w:rFonts w:cstheme="minorHAnsi"/>
         </w:rPr>
         <w:br/>
-      </w:r>
-      <w:r>
-        <w:rPr>
-          <w:rFonts w:cstheme="minorHAnsi"/>
-        </w:rPr>
-        <w:t xml:space="preserve">This scenario increases support for ticket price by $1.99 and over the season this could be expected to amount to $3474638. This is similar to scenario 2 so there is no effect of adding </w:t>
-      </w:r>
-      <w:r>
-        <w:rPr>
-          <w:rFonts w:cstheme="minorHAnsi"/>
-        </w:rPr>
-        <w:t xml:space="preserve">extra </w:t>
-      </w:r>
-      <w:r>
-        <w:rPr>
-          <w:rFonts w:cstheme="minorHAnsi"/>
-        </w:rPr>
-        <w:t>2 acres of snow making capability.</w:t>
+        <w:t>This scenario increases support for ticket price by $1.99 and over the season this could be expected to amount to $3474638. This is similar to scenario 2 so there is no effect of adding extra 2 acres of snow making capability.</w:t>
       </w:r>
     </w:p>
     <w:p>
@@ -1065,27 +1734,118 @@
           <w:rFonts w:cstheme="minorHAnsi"/>
         </w:rPr>
         <w:br/>
-      </w:r>
-      <w:r>
-        <w:rPr>
-          <w:rFonts w:cstheme="minorHAnsi"/>
-        </w:rPr>
         <w:t>This scenario does not support any increase in ticket price.</w:t>
       </w:r>
     </w:p>
     <w:p>
       <w:pPr>
+        <w:rPr>
+          <w:rFonts w:cstheme="minorHAnsi"/>
+          <w:b/>
+          <w:bCs/>
+          <w:sz w:val="28"/>
+          <w:szCs w:val="28"/>
+        </w:rPr>
+      </w:pPr>
+      <w:r>
+        <w:rPr>
+          <w:rFonts w:cstheme="minorHAnsi"/>
+          <w:b/>
+          <w:bCs/>
+          <w:sz w:val="28"/>
+          <w:szCs w:val="28"/>
+        </w:rPr>
+        <w:br w:type="page"/>
+      </w:r>
+    </w:p>
+    <w:p>
+      <w:pPr>
         <w:ind w:left="360"/>
         <w:rPr>
           <w:rFonts w:cstheme="minorHAnsi"/>
-        </w:rPr>
-      </w:pPr>
+          <w:b/>
+          <w:bCs/>
+          <w:sz w:val="28"/>
+          <w:szCs w:val="28"/>
+        </w:rPr>
+      </w:pPr>
+      <w:r>
+        <w:rPr>
+          <w:rFonts w:cstheme="minorHAnsi"/>
+          <w:b/>
+          <w:bCs/>
+          <w:sz w:val="28"/>
+          <w:szCs w:val="28"/>
+        </w:rPr>
+        <w:lastRenderedPageBreak/>
+        <w:t>Summary</w:t>
+      </w:r>
     </w:p>
     <w:p>
       <w:pPr>
         <w:ind w:left="360"/>
         <w:rPr>
           <w:rFonts w:cstheme="minorHAnsi"/>
+          <w:b/>
+          <w:bCs/>
+          <w:sz w:val="28"/>
+          <w:szCs w:val="28"/>
+        </w:rPr>
+      </w:pPr>
+      <w:r>
+        <w:rPr>
+          <w:rFonts w:cstheme="minorHAnsi"/>
+        </w:rPr>
+        <w:t xml:space="preserve">Big Mountain exceeds in most features in its market segment. </w:t>
+      </w:r>
+      <w:r>
+        <w:rPr>
+          <w:rFonts w:cstheme="minorHAnsi"/>
+          <w:b/>
+          <w:bCs/>
+        </w:rPr>
+        <w:t>Based on this our model predicts that Big Mountain can increase price up to $95.87. The Mean absolute error is $10.39, which suggests there is room for an increase.</w:t>
+      </w:r>
+    </w:p>
+    <w:p>
+      <w:pPr>
+        <w:ind w:left="360"/>
+        <w:rPr>
+          <w:rFonts w:cstheme="minorHAnsi"/>
+          <w:b/>
+          <w:bCs/>
+          <w:sz w:val="28"/>
+          <w:szCs w:val="28"/>
+        </w:rPr>
+      </w:pPr>
+    </w:p>
+    <w:p>
+      <w:pPr>
+        <w:ind w:left="360"/>
+        <w:rPr>
+          <w:rFonts w:cstheme="minorHAnsi"/>
+          <w:b/>
+          <w:bCs/>
+          <w:sz w:val="28"/>
+          <w:szCs w:val="28"/>
+        </w:rPr>
+      </w:pPr>
+      <w:r>
+        <w:rPr>
+          <w:rFonts w:cstheme="minorHAnsi"/>
+          <w:b/>
+          <w:bCs/>
+          <w:sz w:val="28"/>
+          <w:szCs w:val="28"/>
+        </w:rPr>
+        <w:t>Notes</w:t>
+      </w:r>
+    </w:p>
+    <w:p>
+      <w:pPr>
+        <w:ind w:left="360"/>
+        <w:rPr>
+          <w:rFonts w:cstheme="minorHAnsi"/>
         </w:rPr>
       </w:pPr>
       <w:r>
@@ -1095,14 +1855,462 @@
         <w:t>Additional data like the number of visitors in a season and the costs associated with each feature would have increased the accuracy of our model.</w:t>
       </w:r>
     </w:p>
+    <w:p>
+      <w:pPr>
+        <w:rPr>
+          <w:rFonts w:cstheme="minorHAnsi"/>
+        </w:rPr>
+      </w:pPr>
+    </w:p>
     <w:sectPr>
+      <w:headerReference w:type="default" r:id="rId19"/>
+      <w:footerReference w:type="default" r:id="rId20"/>
+      <w:footerReference w:type="first" r:id="rId21"/>
       <w:pgSz w:w="12240" w:h="15840"/>
       <w:pgMar w:top="1440" w:right="1440" w:bottom="1440" w:left="1440" w:header="720" w:footer="720" w:gutter="0"/>
       <w:cols w:space="720"/>
+      <w:titlePg/>
       <w:docGrid w:linePitch="360"/>
     </w:sectPr>
   </w:body>
 </w:document>
+</file>
+
+<file path=word/endnotes.xml><?xml version="1.0" encoding="utf-8"?>
+<w:endnotes xmlns:wpc="http://schemas.microsoft.com/office/word/2010/wordprocessingCanvas" xmlns:cx="http://schemas.microsoft.com/office/drawing/2014/chartex" xmlns:cx1="http://schemas.microsoft.com/office/drawing/2015/9/8/chartex" xmlns:cx2="http://schemas.microsoft.com/office/drawing/2015/10/21/chartex" xmlns:cx3="http://schemas.microsoft.com/office/drawing/2016/5/9/chartex" xmlns:cx4="http://schemas.microsoft.com/office/drawing/2016/5/10/chartex" xmlns:cx5="http://schemas.microsoft.com/office/drawing/2016/5/11/chartex" xmlns:cx6="http://schemas.microsoft.com/office/drawing/2016/5/12/chartex" xmlns:cx7="http://schemas.microsoft.com/office/drawing/2016/5/13/chartex" xmlns:cx8="http://schemas.microsoft.com/office/drawing/2016/5/14/chartex" xmlns:mc="http://schemas.openxmlformats.org/markup-compatibility/2006" xmlns:aink="http://schemas.microsoft.com/office/drawing/2016/ink" xmlns:am3d="http://schemas.microsoft.com/office/drawing/2017/model3d" xmlns:o="urn:schemas-microsoft-com:office:office" xmlns:r="http://schemas.openxmlformats.org/officeDocument/2006/relationships" xmlns:m="http://schemas.openxmlformats.org/officeDocument/2006/math" xmlns:v="urn:schemas-microsoft-com:vml" xmlns:wp14="http://schemas.microsoft.com/office/word/2010/wordprocessingDrawing" xmlns:wp="http://schemas.openxmlformats.org/drawingml/2006/wordprocessingDrawing" xmlns:w10="urn:schemas-microsoft-com:office:word" xmlns:w="http://schemas.openxmlformats.org/wordprocessingml/2006/main" xmlns:w14="http://schemas.microsoft.com/office/word/2010/wordml" xmlns:w15="http://schemas.microsoft.com/office/word/2012/wordml" xmlns:w16cex="http://schemas.microsoft.com/office/word/2018/wordml/cex" xmlns:w16cid="http://schemas.microsoft.com/office/word/2016/wordml/cid" xmlns:w16="http://schemas.microsoft.com/office/word/2018/wordml" xmlns:w16se="http://schemas.microsoft.com/office/word/2015/wordml/symex" xmlns:wpg="http://schemas.microsoft.com/office/word/2010/wordprocessingGroup" xmlns:wpi="http://schemas.microsoft.com/office/word/2010/wordprocessingInk" xmlns:wne="http://schemas.microsoft.com/office/word/2006/wordml" xmlns:wps="http://schemas.microsoft.com/office/word/2010/wordprocessingShape" mc:Ignorable="w14 w15 w16se w16cid w16 w16cex wp14">
+  <w:endnote w:type="separator" w:id="-1">
+    <w:p>
+      <w:pPr>
+        <w:spacing w:after="0" w:line="240" w:lineRule="auto"/>
+      </w:pPr>
+      <w:r>
+        <w:separator/>
+      </w:r>
+    </w:p>
+  </w:endnote>
+  <w:endnote w:type="continuationSeparator" w:id="0">
+    <w:p>
+      <w:pPr>
+        <w:spacing w:after="0" w:line="240" w:lineRule="auto"/>
+      </w:pPr>
+      <w:r>
+        <w:continuationSeparator/>
+      </w:r>
+    </w:p>
+  </w:endnote>
+</w:endnotes>
+</file>
+
+<file path=word/footer1.xml><?xml version="1.0" encoding="utf-8"?>
+<w:ftr xmlns:wpc="http://schemas.microsoft.com/office/word/2010/wordprocessingCanvas" xmlns:cx="http://schemas.microsoft.com/office/drawing/2014/chartex" xmlns:cx1="http://schemas.microsoft.com/office/drawing/2015/9/8/chartex" xmlns:cx2="http://schemas.microsoft.com/office/drawing/2015/10/21/chartex" xmlns:cx3="http://schemas.microsoft.com/office/drawing/2016/5/9/chartex" xmlns:cx4="http://schemas.microsoft.com/office/drawing/2016/5/10/chartex" xmlns:cx5="http://schemas.microsoft.com/office/drawing/2016/5/11/chartex" xmlns:cx6="http://schemas.microsoft.com/office/drawing/2016/5/12/chartex" xmlns:cx7="http://schemas.microsoft.com/office/drawing/2016/5/13/chartex" xmlns:cx8="http://schemas.microsoft.com/office/drawing/2016/5/14/chartex" xmlns:mc="http://schemas.openxmlformats.org/markup-compatibility/2006" xmlns:aink="http://schemas.microsoft.com/office/drawing/2016/ink" xmlns:am3d="http://schemas.microsoft.com/office/drawing/2017/model3d" xmlns:o="urn:schemas-microsoft-com:office:office" xmlns:r="http://schemas.openxmlformats.org/officeDocument/2006/relationships" xmlns:m="http://schemas.openxmlformats.org/officeDocument/2006/math" xmlns:v="urn:schemas-microsoft-com:vml" xmlns:wp14="http://schemas.microsoft.com/office/word/2010/wordprocessingDrawing" xmlns:wp="http://schemas.openxmlformats.org/drawingml/2006/wordprocessingDrawing" xmlns:w10="urn:schemas-microsoft-com:office:word" xmlns:w="http://schemas.openxmlformats.org/wordprocessingml/2006/main" xmlns:w14="http://schemas.microsoft.com/office/word/2010/wordml" xmlns:w15="http://schemas.microsoft.com/office/word/2012/wordml" xmlns:w16cex="http://schemas.microsoft.com/office/word/2018/wordml/cex" xmlns:w16cid="http://schemas.microsoft.com/office/word/2016/wordml/cid" xmlns:w16="http://schemas.microsoft.com/office/word/2018/wordml" xmlns:w16se="http://schemas.microsoft.com/office/word/2015/wordml/symex" xmlns:wpg="http://schemas.microsoft.com/office/word/2010/wordprocessingGroup" xmlns:wpi="http://schemas.microsoft.com/office/word/2010/wordprocessingInk" xmlns:wne="http://schemas.microsoft.com/office/word/2006/wordml" xmlns:wps="http://schemas.microsoft.com/office/word/2010/wordprocessingShape" mc:Ignorable="w14 w15 w16se w16cid w16 w16cex wp14">
+  <w:sdt>
+    <w:sdtPr>
+      <w:id w:val="2054575474"/>
+      <w:docPartObj>
+        <w:docPartGallery w:val="Page Numbers (Bottom of Page)"/>
+        <w:docPartUnique/>
+      </w:docPartObj>
+    </w:sdtPr>
+    <w:sdtContent>
+      <w:sdt>
+        <w:sdtPr>
+          <w:id w:val="1161511166"/>
+          <w:docPartObj>
+            <w:docPartGallery w:val="Page Numbers (Top of Page)"/>
+            <w:docPartUnique/>
+          </w:docPartObj>
+        </w:sdtPr>
+        <w:sdtContent>
+          <w:p>
+            <w:pPr>
+              <w:pStyle w:val="Footer"/>
+              <w:jc w:val="right"/>
+            </w:pPr>
+            <w:r>
+              <w:rPr>
+                <w:sz w:val="20"/>
+                <w:szCs w:val="20"/>
+              </w:rPr>
+              <w:t xml:space="preserve">Page </w:t>
+            </w:r>
+            <w:r>
+              <w:rPr>
+                <w:sz w:val="20"/>
+                <w:szCs w:val="20"/>
+              </w:rPr>
+              <w:fldChar w:fldCharType="begin"/>
+            </w:r>
+            <w:r>
+              <w:rPr>
+                <w:sz w:val="20"/>
+                <w:szCs w:val="20"/>
+              </w:rPr>
+              <w:instrText xml:space="preserve"> PAGE </w:instrText>
+            </w:r>
+            <w:r>
+              <w:rPr>
+                <w:sz w:val="20"/>
+                <w:szCs w:val="20"/>
+              </w:rPr>
+              <w:fldChar w:fldCharType="separate"/>
+            </w:r>
+            <w:r>
+              <w:rPr>
+                <w:sz w:val="20"/>
+                <w:szCs w:val="20"/>
+              </w:rPr>
+              <w:t>1</w:t>
+            </w:r>
+            <w:r>
+              <w:rPr>
+                <w:sz w:val="20"/>
+                <w:szCs w:val="20"/>
+              </w:rPr>
+              <w:fldChar w:fldCharType="end"/>
+            </w:r>
+            <w:r>
+              <w:rPr>
+                <w:sz w:val="20"/>
+                <w:szCs w:val="20"/>
+              </w:rPr>
+              <w:t xml:space="preserve"> of </w:t>
+            </w:r>
+            <w:r>
+              <w:rPr>
+                <w:sz w:val="20"/>
+                <w:szCs w:val="20"/>
+              </w:rPr>
+              <w:fldChar w:fldCharType="begin"/>
+            </w:r>
+            <w:r>
+              <w:rPr>
+                <w:sz w:val="20"/>
+                <w:szCs w:val="20"/>
+              </w:rPr>
+              <w:instrText xml:space="preserve"> NUMPAGES  </w:instrText>
+            </w:r>
+            <w:r>
+              <w:rPr>
+                <w:sz w:val="20"/>
+                <w:szCs w:val="20"/>
+              </w:rPr>
+              <w:fldChar w:fldCharType="separate"/>
+            </w:r>
+            <w:r>
+              <w:rPr>
+                <w:sz w:val="20"/>
+                <w:szCs w:val="20"/>
+              </w:rPr>
+              <w:t>9</w:t>
+            </w:r>
+            <w:r>
+              <w:rPr>
+                <w:sz w:val="20"/>
+                <w:szCs w:val="20"/>
+              </w:rPr>
+              <w:fldChar w:fldCharType="end"/>
+            </w:r>
+          </w:p>
+        </w:sdtContent>
+      </w:sdt>
+    </w:sdtContent>
+  </w:sdt>
+  <w:p>
+    <w:pPr>
+      <w:pStyle w:val="Footer"/>
+    </w:pPr>
+  </w:p>
+  <w:p>
+    <w:pPr>
+      <w:pStyle w:val="Footer"/>
+    </w:pPr>
+  </w:p>
+</w:ftr>
+</file>
+
+<file path=word/footer2.xml><?xml version="1.0" encoding="utf-8"?>
+<w:ftr xmlns:wpc="http://schemas.microsoft.com/office/word/2010/wordprocessingCanvas" xmlns:cx="http://schemas.microsoft.com/office/drawing/2014/chartex" xmlns:cx1="http://schemas.microsoft.com/office/drawing/2015/9/8/chartex" xmlns:cx2="http://schemas.microsoft.com/office/drawing/2015/10/21/chartex" xmlns:cx3="http://schemas.microsoft.com/office/drawing/2016/5/9/chartex" xmlns:cx4="http://schemas.microsoft.com/office/drawing/2016/5/10/chartex" xmlns:cx5="http://schemas.microsoft.com/office/drawing/2016/5/11/chartex" xmlns:cx6="http://schemas.microsoft.com/office/drawing/2016/5/12/chartex" xmlns:cx7="http://schemas.microsoft.com/office/drawing/2016/5/13/chartex" xmlns:cx8="http://schemas.microsoft.com/office/drawing/2016/5/14/chartex" xmlns:mc="http://schemas.openxmlformats.org/markup-compatibility/2006" xmlns:aink="http://schemas.microsoft.com/office/drawing/2016/ink" xmlns:am3d="http://schemas.microsoft.com/office/drawing/2017/model3d" xmlns:o="urn:schemas-microsoft-com:office:office" xmlns:r="http://schemas.openxmlformats.org/officeDocument/2006/relationships" xmlns:m="http://schemas.openxmlformats.org/officeDocument/2006/math" xmlns:v="urn:schemas-microsoft-com:vml" xmlns:wp14="http://schemas.microsoft.com/office/word/2010/wordprocessingDrawing" xmlns:wp="http://schemas.openxmlformats.org/drawingml/2006/wordprocessingDrawing" xmlns:w10="urn:schemas-microsoft-com:office:word" xmlns:w="http://schemas.openxmlformats.org/wordprocessingml/2006/main" xmlns:w14="http://schemas.microsoft.com/office/word/2010/wordml" xmlns:w15="http://schemas.microsoft.com/office/word/2012/wordml" xmlns:w16cex="http://schemas.microsoft.com/office/word/2018/wordml/cex" xmlns:w16cid="http://schemas.microsoft.com/office/word/2016/wordml/cid" xmlns:w16="http://schemas.microsoft.com/office/word/2018/wordml" xmlns:w16se="http://schemas.microsoft.com/office/word/2015/wordml/symex" xmlns:wpg="http://schemas.microsoft.com/office/word/2010/wordprocessingGroup" xmlns:wpi="http://schemas.microsoft.com/office/word/2010/wordprocessingInk" xmlns:wne="http://schemas.microsoft.com/office/word/2006/wordml" xmlns:wps="http://schemas.microsoft.com/office/word/2010/wordprocessingShape" mc:Ignorable="w14 w15 w16se w16cid w16 w16cex wp14">
+  <w:sdt>
+    <w:sdtPr>
+      <w:id w:val="1773746212"/>
+      <w:docPartObj>
+        <w:docPartGallery w:val="Page Numbers (Bottom of Page)"/>
+        <w:docPartUnique/>
+      </w:docPartObj>
+    </w:sdtPr>
+    <w:sdtContent>
+      <w:sdt>
+        <w:sdtPr>
+          <w:id w:val="-1705238520"/>
+          <w:docPartObj>
+            <w:docPartGallery w:val="Page Numbers (Top of Page)"/>
+            <w:docPartUnique/>
+          </w:docPartObj>
+        </w:sdtPr>
+        <w:sdtContent>
+          <w:p>
+            <w:pPr>
+              <w:pStyle w:val="Footer"/>
+              <w:jc w:val="right"/>
+            </w:pPr>
+            <w:r>
+              <w:rPr>
+                <w:sz w:val="20"/>
+                <w:szCs w:val="20"/>
+              </w:rPr>
+              <w:t xml:space="preserve">Page </w:t>
+            </w:r>
+            <w:r>
+              <w:rPr>
+                <w:sz w:val="20"/>
+                <w:szCs w:val="20"/>
+              </w:rPr>
+              <w:fldChar w:fldCharType="begin"/>
+            </w:r>
+            <w:r>
+              <w:rPr>
+                <w:sz w:val="20"/>
+                <w:szCs w:val="20"/>
+              </w:rPr>
+              <w:instrText xml:space="preserve"> PAGE </w:instrText>
+            </w:r>
+            <w:r>
+              <w:rPr>
+                <w:sz w:val="20"/>
+                <w:szCs w:val="20"/>
+              </w:rPr>
+              <w:fldChar w:fldCharType="separate"/>
+            </w:r>
+            <w:r>
+              <w:rPr>
+                <w:noProof/>
+                <w:sz w:val="20"/>
+                <w:szCs w:val="20"/>
+              </w:rPr>
+              <w:t>2</w:t>
+            </w:r>
+            <w:r>
+              <w:rPr>
+                <w:sz w:val="20"/>
+                <w:szCs w:val="20"/>
+              </w:rPr>
+              <w:fldChar w:fldCharType="end"/>
+            </w:r>
+            <w:r>
+              <w:rPr>
+                <w:sz w:val="20"/>
+                <w:szCs w:val="20"/>
+              </w:rPr>
+              <w:t xml:space="preserve"> of </w:t>
+            </w:r>
+            <w:r>
+              <w:rPr>
+                <w:sz w:val="20"/>
+                <w:szCs w:val="20"/>
+              </w:rPr>
+              <w:fldChar w:fldCharType="begin"/>
+            </w:r>
+            <w:r>
+              <w:rPr>
+                <w:sz w:val="20"/>
+                <w:szCs w:val="20"/>
+              </w:rPr>
+              <w:instrText xml:space="preserve"> NUMPAGES  </w:instrText>
+            </w:r>
+            <w:r>
+              <w:rPr>
+                <w:sz w:val="20"/>
+                <w:szCs w:val="20"/>
+              </w:rPr>
+              <w:fldChar w:fldCharType="separate"/>
+            </w:r>
+            <w:r>
+              <w:rPr>
+                <w:noProof/>
+                <w:sz w:val="20"/>
+                <w:szCs w:val="20"/>
+              </w:rPr>
+              <w:t>2</w:t>
+            </w:r>
+            <w:r>
+              <w:rPr>
+                <w:sz w:val="20"/>
+                <w:szCs w:val="20"/>
+              </w:rPr>
+              <w:fldChar w:fldCharType="end"/>
+            </w:r>
+          </w:p>
+        </w:sdtContent>
+      </w:sdt>
+    </w:sdtContent>
+  </w:sdt>
+  <w:p>
+    <w:pPr>
+      <w:pStyle w:val="Footer"/>
+    </w:pPr>
+  </w:p>
+</w:ftr>
+</file>
+
+<file path=word/footnotes.xml><?xml version="1.0" encoding="utf-8"?>
+<w:footnotes xmlns:wpc="http://schemas.microsoft.com/office/word/2010/wordprocessingCanvas" xmlns:cx="http://schemas.microsoft.com/office/drawing/2014/chartex" xmlns:cx1="http://schemas.microsoft.com/office/drawing/2015/9/8/chartex" xmlns:cx2="http://schemas.microsoft.com/office/drawing/2015/10/21/chartex" xmlns:cx3="http://schemas.microsoft.com/office/drawing/2016/5/9/chartex" xmlns:cx4="http://schemas.microsoft.com/office/drawing/2016/5/10/chartex" xmlns:cx5="http://schemas.microsoft.com/office/drawing/2016/5/11/chartex" xmlns:cx6="http://schemas.microsoft.com/office/drawing/2016/5/12/chartex" xmlns:cx7="http://schemas.microsoft.com/office/drawing/2016/5/13/chartex" xmlns:cx8="http://schemas.microsoft.com/office/drawing/2016/5/14/chartex" xmlns:mc="http://schemas.openxmlformats.org/markup-compatibility/2006" xmlns:aink="http://schemas.microsoft.com/office/drawing/2016/ink" xmlns:am3d="http://schemas.microsoft.com/office/drawing/2017/model3d" xmlns:o="urn:schemas-microsoft-com:office:office" xmlns:r="http://schemas.openxmlformats.org/officeDocument/2006/relationships" xmlns:m="http://schemas.openxmlformats.org/officeDocument/2006/math" xmlns:v="urn:schemas-microsoft-com:vml" xmlns:wp14="http://schemas.microsoft.com/office/word/2010/wordprocessingDrawing" xmlns:wp="http://schemas.openxmlformats.org/drawingml/2006/wordprocessingDrawing" xmlns:w10="urn:schemas-microsoft-com:office:word" xmlns:w="http://schemas.openxmlformats.org/wordprocessingml/2006/main" xmlns:w14="http://schemas.microsoft.com/office/word/2010/wordml" xmlns:w15="http://schemas.microsoft.com/office/word/2012/wordml" xmlns:w16cex="http://schemas.microsoft.com/office/word/2018/wordml/cex" xmlns:w16cid="http://schemas.microsoft.com/office/word/2016/wordml/cid" xmlns:w16="http://schemas.microsoft.com/office/word/2018/wordml" xmlns:w16se="http://schemas.microsoft.com/office/word/2015/wordml/symex" xmlns:wpg="http://schemas.microsoft.com/office/word/2010/wordprocessingGroup" xmlns:wpi="http://schemas.microsoft.com/office/word/2010/wordprocessingInk" xmlns:wne="http://schemas.microsoft.com/office/word/2006/wordml" xmlns:wps="http://schemas.microsoft.com/office/word/2010/wordprocessingShape" mc:Ignorable="w14 w15 w16se w16cid w16 w16cex wp14">
+  <w:footnote w:type="separator" w:id="-1">
+    <w:p>
+      <w:pPr>
+        <w:spacing w:after="0" w:line="240" w:lineRule="auto"/>
+      </w:pPr>
+      <w:r>
+        <w:separator/>
+      </w:r>
+    </w:p>
+  </w:footnote>
+  <w:footnote w:type="continuationSeparator" w:id="0">
+    <w:p>
+      <w:pPr>
+        <w:spacing w:after="0" w:line="240" w:lineRule="auto"/>
+      </w:pPr>
+      <w:r>
+        <w:continuationSeparator/>
+      </w:r>
+    </w:p>
+  </w:footnote>
+</w:footnotes>
+</file>
+
+<file path=word/header1.xml><?xml version="1.0" encoding="utf-8"?>
+<w:hdr xmlns:wpc="http://schemas.microsoft.com/office/word/2010/wordprocessingCanvas" xmlns:cx="http://schemas.microsoft.com/office/drawing/2014/chartex" xmlns:cx1="http://schemas.microsoft.com/office/drawing/2015/9/8/chartex" xmlns:cx2="http://schemas.microsoft.com/office/drawing/2015/10/21/chartex" xmlns:cx3="http://schemas.microsoft.com/office/drawing/2016/5/9/chartex" xmlns:cx4="http://schemas.microsoft.com/office/drawing/2016/5/10/chartex" xmlns:cx5="http://schemas.microsoft.com/office/drawing/2016/5/11/chartex" xmlns:cx6="http://schemas.microsoft.com/office/drawing/2016/5/12/chartex" xmlns:cx7="http://schemas.microsoft.com/office/drawing/2016/5/13/chartex" xmlns:cx8="http://schemas.microsoft.com/office/drawing/2016/5/14/chartex" xmlns:mc="http://schemas.openxmlformats.org/markup-compatibility/2006" xmlns:aink="http://schemas.microsoft.com/office/drawing/2016/ink" xmlns:am3d="http://schemas.microsoft.com/office/drawing/2017/model3d" xmlns:o="urn:schemas-microsoft-com:office:office" xmlns:r="http://schemas.openxmlformats.org/officeDocument/2006/relationships" xmlns:m="http://schemas.openxmlformats.org/officeDocument/2006/math" xmlns:v="urn:schemas-microsoft-com:vml" xmlns:wp14="http://schemas.microsoft.com/office/word/2010/wordprocessingDrawing" xmlns:wp="http://schemas.openxmlformats.org/drawingml/2006/wordprocessingDrawing" xmlns:w10="urn:schemas-microsoft-com:office:word" xmlns:w="http://schemas.openxmlformats.org/wordprocessingml/2006/main" xmlns:w14="http://schemas.microsoft.com/office/word/2010/wordml" xmlns:w15="http://schemas.microsoft.com/office/word/2012/wordml" xmlns:w16cex="http://schemas.microsoft.com/office/word/2018/wordml/cex" xmlns:w16cid="http://schemas.microsoft.com/office/word/2016/wordml/cid" xmlns:w16="http://schemas.microsoft.com/office/word/2018/wordml" xmlns:w16se="http://schemas.microsoft.com/office/word/2015/wordml/symex" xmlns:wpg="http://schemas.microsoft.com/office/word/2010/wordprocessingGroup" xmlns:wpi="http://schemas.microsoft.com/office/word/2010/wordprocessingInk" xmlns:wne="http://schemas.microsoft.com/office/word/2006/wordml" xmlns:wps="http://schemas.microsoft.com/office/word/2010/wordprocessingShape" mc:Ignorable="w14 w15 w16se w16cid w16 w16cex wp14">
+  <w:p>
+    <w:pPr>
+      <w:pStyle w:val="Header"/>
+      <w:jc w:val="both"/>
+      <w:rPr>
+        <w:color w:val="0070C0"/>
+        <w:sz w:val="20"/>
+        <w:szCs w:val="20"/>
+      </w:rPr>
+    </w:pPr>
+    <w:r>
+      <w:rPr>
+        <w:color w:val="0070C0"/>
+        <w:sz w:val="20"/>
+        <w:szCs w:val="20"/>
+      </w:rPr>
+      <w:t>Springboard Data Science Career Track</w:t>
+    </w:r>
+  </w:p>
+  <w:p>
+    <w:pPr>
+      <w:rPr>
+        <w:rFonts w:cstheme="minorHAnsi"/>
+        <w:b/>
+        <w:bCs/>
+        <w:color w:val="333333"/>
+        <w:sz w:val="24"/>
+        <w:szCs w:val="24"/>
+        <w:shd w:val="clear" w:color="auto" w:fill="FFFFFF"/>
+      </w:rPr>
+    </w:pPr>
+    <w:r>
+      <w:rPr>
+        <w:rFonts w:cstheme="minorHAnsi"/>
+        <w:b/>
+        <w:bCs/>
+        <w:noProof/>
+        <w:color w:val="333333"/>
+        <w:sz w:val="24"/>
+        <w:szCs w:val="24"/>
+      </w:rPr>
+      <mc:AlternateContent>
+        <mc:Choice Requires="wps">
+          <w:drawing>
+            <wp:anchor distT="0" distB="0" distL="114300" distR="114300" simplePos="0" relativeHeight="251659264" behindDoc="0" locked="0" layoutInCell="1" allowOverlap="1" wp14:anchorId="375F5132" wp14:editId="7E276D73">
+              <wp:simplePos x="0" y="0"/>
+              <wp:positionH relativeFrom="column">
+                <wp:posOffset>-19050</wp:posOffset>
+              </wp:positionH>
+              <wp:positionV relativeFrom="paragraph">
+                <wp:posOffset>254635</wp:posOffset>
+              </wp:positionV>
+              <wp:extent cx="6229350" cy="0"/>
+              <wp:effectExtent l="0" t="0" r="0" b="0"/>
+              <wp:wrapNone/>
+              <wp:docPr id="12" name="Straight Connector 12"/>
+              <wp:cNvGraphicFramePr/>
+              <a:graphic xmlns:a="http://schemas.openxmlformats.org/drawingml/2006/main">
+                <a:graphicData uri="http://schemas.microsoft.com/office/word/2010/wordprocessingShape">
+                  <wps:wsp>
+                    <wps:cNvCnPr/>
+                    <wps:spPr>
+                      <a:xfrm>
+                        <a:off x="0" y="0"/>
+                        <a:ext cx="6229350" cy="0"/>
+                      </a:xfrm>
+                      <a:prstGeom prst="line">
+                        <a:avLst/>
+                      </a:prstGeom>
+                    </wps:spPr>
+                    <wps:style>
+                      <a:lnRef idx="1">
+                        <a:schemeClr val="accent1"/>
+                      </a:lnRef>
+                      <a:fillRef idx="0">
+                        <a:schemeClr val="accent1"/>
+                      </a:fillRef>
+                      <a:effectRef idx="0">
+                        <a:schemeClr val="accent1"/>
+                      </a:effectRef>
+                      <a:fontRef idx="minor">
+                        <a:schemeClr val="tx1"/>
+                      </a:fontRef>
+                    </wps:style>
+                    <wps:bodyPr/>
+                  </wps:wsp>
+                </a:graphicData>
+              </a:graphic>
+              <wp14:sizeRelH relativeFrom="margin">
+                <wp14:pctWidth>0</wp14:pctWidth>
+              </wp14:sizeRelH>
+              <wp14:sizeRelV relativeFrom="margin">
+                <wp14:pctHeight>0</wp14:pctHeight>
+              </wp14:sizeRelV>
+            </wp:anchor>
+          </w:drawing>
+        </mc:Choice>
+        <mc:Fallback>
+          <w:pict>
+            <v:line w14:anchorId="5DDAABD6" id="Straight Connector 12" o:spid="_x0000_s1026" style="position:absolute;z-index:251659264;visibility:visible;mso-wrap-style:square;mso-width-percent:0;mso-height-percent:0;mso-wrap-distance-left:9pt;mso-wrap-distance-top:0;mso-wrap-distance-right:9pt;mso-wrap-distance-bottom:0;mso-position-horizontal:absolute;mso-position-horizontal-relative:text;mso-position-vertical:absolute;mso-position-vertical-relative:text;mso-width-percent:0;mso-height-percent:0;mso-width-relative:margin;mso-height-relative:margin" from="-1.5pt,20.05pt" to="489pt,20.05pt" o:gfxdata="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" strokecolor="#4472c4 [3204]" strokeweight=".5pt">
+              <v:stroke joinstyle="miter"/>
+            </v:line>
+          </w:pict>
+        </mc:Fallback>
+      </mc:AlternateContent>
+    </w:r>
+    <w:r>
+      <w:rPr>
+        <w:rFonts w:cstheme="minorHAnsi"/>
+        <w:b/>
+        <w:bCs/>
+        <w:color w:val="333333"/>
+        <w:sz w:val="24"/>
+        <w:szCs w:val="24"/>
+        <w:shd w:val="clear" w:color="auto" w:fill="FFFFFF"/>
+      </w:rPr>
+      <w:t>Guided Capstone Project Report</w:t>
+    </w:r>
+    <w:r>
+      <w:rPr>
+        <w:rFonts w:cstheme="minorHAnsi"/>
+        <w:b/>
+        <w:bCs/>
+        <w:color w:val="333333"/>
+        <w:sz w:val="24"/>
+        <w:szCs w:val="24"/>
+        <w:shd w:val="clear" w:color="auto" w:fill="FFFFFF"/>
+      </w:rPr>
+      <w:br/>
+    </w:r>
+  </w:p>
+</w:hdr>
 </file>
 
 <file path=word/numbering.xml><?xml version="1.0" encoding="utf-8"?>
@@ -1441,6 +2649,7 @@
     <w:lsdException w:name="HTML Sample" w:semiHidden="1" w:unhideWhenUsed="1"/>
     <w:lsdException w:name="HTML Typewriter" w:semiHidden="1" w:unhideWhenUsed="1"/>
     <w:lsdException w:name="HTML Variable" w:semiHidden="1" w:unhideWhenUsed="1"/>
+    <w:lsdException w:name="Normal Table" w:semiHidden="1" w:unhideWhenUsed="1"/>
     <w:lsdException w:name="annotation subject" w:semiHidden="1" w:unhideWhenUsed="1"/>
     <w:lsdException w:name="No List" w:semiHidden="1" w:unhideWhenUsed="1"/>
     <w:lsdException w:name="Outline List 1" w:semiHidden="1" w:unhideWhenUsed="1"/>
@@ -1487,8 +2696,10 @@
     <w:lsdException w:name="Table Subtle 2" w:semiHidden="1" w:unhideWhenUsed="1"/>
     <w:lsdException w:name="Table Web 1" w:semiHidden="1" w:unhideWhenUsed="1"/>
     <w:lsdException w:name="Table Web 2" w:semiHidden="1" w:unhideWhenUsed="1"/>
+    <w:lsdException w:name="Table Web 3" w:semiHidden="1" w:unhideWhenUsed="1"/>
     <w:lsdException w:name="Balloon Text" w:semiHidden="1" w:unhideWhenUsed="1"/>
     <w:lsdException w:name="Table Grid" w:uiPriority="39"/>
+    <w:lsdException w:name="Table Theme" w:semiHidden="1" w:unhideWhenUsed="1"/>
     <w:lsdException w:name="Placeholder Text" w:semiHidden="1"/>
     <w:lsdException w:name="No Spacing" w:uiPriority="1" w:qFormat="1"/>
     <w:lsdException w:name="Light Shading" w:uiPriority="60"/>
@@ -1751,6 +2962,50 @@
       <w:ind w:left="720"/>
       <w:contextualSpacing/>
     </w:pPr>
+  </w:style>
+  <w:style w:type="paragraph" w:styleId="Header">
+    <w:name w:val="header"/>
+    <w:basedOn w:val="Normal"/>
+    <w:link w:val="HeaderChar"/>
+    <w:uiPriority w:val="99"/>
+    <w:unhideWhenUsed/>
+    <w:rsid w:val="00E51DB5"/>
+    <w:pPr>
+      <w:tabs>
+        <w:tab w:val="center" w:pos="4680"/>
+        <w:tab w:val="right" w:pos="9360"/>
+      </w:tabs>
+      <w:spacing w:after="0" w:line="240" w:lineRule="auto"/>
+    </w:pPr>
+  </w:style>
+  <w:style w:type="character" w:customStyle="1" w:styleId="HeaderChar">
+    <w:name w:val="Header Char"/>
+    <w:basedOn w:val="DefaultParagraphFont"/>
+    <w:link w:val="Header"/>
+    <w:uiPriority w:val="99"/>
+    <w:rsid w:val="00E51DB5"/>
+  </w:style>
+  <w:style w:type="paragraph" w:styleId="Footer">
+    <w:name w:val="footer"/>
+    <w:basedOn w:val="Normal"/>
+    <w:link w:val="FooterChar"/>
+    <w:uiPriority w:val="99"/>
+    <w:unhideWhenUsed/>
+    <w:rsid w:val="00E51DB5"/>
+    <w:pPr>
+      <w:tabs>
+        <w:tab w:val="center" w:pos="4680"/>
+        <w:tab w:val="right" w:pos="9360"/>
+      </w:tabs>
+      <w:spacing w:after="0" w:line="240" w:lineRule="auto"/>
+    </w:pPr>
+  </w:style>
+  <w:style w:type="character" w:customStyle="1" w:styleId="FooterChar">
+    <w:name w:val="Footer Char"/>
+    <w:basedOn w:val="DefaultParagraphFont"/>
+    <w:link w:val="Footer"/>
+    <w:uiPriority w:val="99"/>
+    <w:rsid w:val="00E51DB5"/>
   </w:style>
 </w:styles>
 </file>
@@ -2048,4 +3303,16 @@
     </a:ext>
   </a:extLst>
 </a:theme>
+</file>
+
+<file path=customXml/item1.xml><?xml version="1.0" encoding="utf-8"?>
+<b:Sources xmlns:b="http://schemas.openxmlformats.org/officeDocument/2006/bibliography" xmlns="http://schemas.openxmlformats.org/officeDocument/2006/bibliography" SelectedStyle="\APASixthEditionOfficeOnline.xsl" StyleName="APA" Version="6"/>
+</file>
+
+<file path=customXml/itemProps1.xml><?xml version="1.0" encoding="utf-8"?>
+<ds:datastoreItem xmlns:ds="http://schemas.openxmlformats.org/officeDocument/2006/customXml" ds:itemID="{40B4055C-1FEA-414B-B664-1FF1363B3489}">
+  <ds:schemaRefs>
+    <ds:schemaRef ds:uri="http://schemas.openxmlformats.org/officeDocument/2006/bibliography"/>
+  </ds:schemaRefs>
+</ds:datastoreItem>
 </file>
</xml_diff>